<commit_message>
Risolti errori sintassi nei cock-burn
</commit_message>
<xml_diff>
--- a/Requisiti_Del_Sistema/Cockburn/Cockburn Lascia Recensione.docx
+++ b/Requisiti_Del_Sistema/Cockburn/Cockburn Lascia Recensione.docx
@@ -71,39 +71,8 @@
                 <w:color w:val="D9E2F3" w:themeColor="accent1" w:themeTint="33"/>
                 <w:lang w:val="en-US"/>
               </w:rPr>
-              <w:t xml:space="preserve">Lascia </w:t>
-            </w:r>
-            <w:proofErr w:type="spellStart"/>
-            <w:r>
-              <w:rPr>
-                <w:i/>
-                <w:iCs/>
-                <w:color w:val="D9E2F3" w:themeColor="accent1" w:themeTint="33"/>
-                <w:lang w:val="en-US"/>
-              </w:rPr>
-              <w:t>Recensione</w:t>
-            </w:r>
-            <w:proofErr w:type="spellEnd"/>
-            <w:r>
-              <w:rPr>
-                <w:i/>
-                <w:iCs/>
-                <w:color w:val="D9E2F3" w:themeColor="accent1" w:themeTint="33"/>
-                <w:lang w:val="en-US"/>
-              </w:rPr>
-              <w:t xml:space="preserve"> Ad </w:t>
-            </w:r>
-            <w:proofErr w:type="spellStart"/>
-            <w:r>
-              <w:rPr>
-                <w:i/>
-                <w:iCs/>
-                <w:color w:val="D9E2F3" w:themeColor="accent1" w:themeTint="33"/>
-                <w:lang w:val="en-US"/>
-              </w:rPr>
-              <w:t>Agente</w:t>
-            </w:r>
-            <w:proofErr w:type="spellEnd"/>
+              <w:t>Lascia Recensione Ad Agente</w:t>
+            </w:r>
           </w:p>
         </w:tc>
       </w:tr>
@@ -339,14 +308,12 @@
                 <w:lang w:val="en-US"/>
               </w:rPr>
             </w:pPr>
-            <w:proofErr w:type="spellStart"/>
             <w:r>
               <w:rPr>
                 <w:lang w:val="en-US"/>
               </w:rPr>
               <w:t>Cliente</w:t>
             </w:r>
-            <w:proofErr w:type="spellEnd"/>
           </w:p>
         </w:tc>
       </w:tr>
@@ -457,10 +424,17 @@
                 <w:u w:val="single"/>
                 <w:lang w:val="en-US"/>
               </w:rPr>
-              <w:t xml:space="preserve">Step </w:t>
-            </w:r>
-            <w:proofErr w:type="spellStart"/>
-            <w:r>
+              <w:t>Step n.</w:t>
+            </w:r>
+          </w:p>
+        </w:tc>
+        <w:tc>
+          <w:tcPr>
+            <w:tcW w:w="3260" w:type="dxa"/>
+          </w:tcPr>
+          <w:p>
+            <w:pPr>
+              <w:cnfStyle w:val="000000100000" w:firstRow="0" w:lastRow="0" w:firstColumn="0" w:lastColumn="0" w:oddVBand="0" w:evenVBand="0" w:oddHBand="1" w:evenHBand="0" w:firstRowFirstColumn="0" w:firstRowLastColumn="0" w:lastRowFirstColumn="0" w:lastRowLastColumn="0"/>
               <w:rPr>
                 <w:b/>
                 <w:bCs/>
@@ -470,9 +444,7 @@
                 <w:u w:val="single"/>
                 <w:lang w:val="en-US"/>
               </w:rPr>
-              <w:t>n</w:t>
-            </w:r>
-            <w:proofErr w:type="spellEnd"/>
+            </w:pPr>
             <w:r>
               <w:rPr>
                 <w:b/>
@@ -483,41 +455,8 @@
                 <w:u w:val="single"/>
                 <w:lang w:val="en-US"/>
               </w:rPr>
-              <w:t>.</w:t>
-            </w:r>
-          </w:p>
-        </w:tc>
-        <w:tc>
-          <w:tcPr>
-            <w:tcW w:w="3260" w:type="dxa"/>
-          </w:tcPr>
-          <w:p>
-            <w:pPr>
-              <w:cnfStyle w:val="000000100000" w:firstRow="0" w:lastRow="0" w:firstColumn="0" w:lastColumn="0" w:oddVBand="0" w:evenVBand="0" w:oddHBand="1" w:evenHBand="0" w:firstRowFirstColumn="0" w:firstRowLastColumn="0" w:lastRowFirstColumn="0" w:lastRowLastColumn="0"/>
-              <w:rPr>
-                <w:b/>
-                <w:bCs/>
-                <w:i/>
-                <w:iCs/>
-                <w:color w:val="1F3864" w:themeColor="accent1" w:themeShade="80"/>
-                <w:u w:val="single"/>
-                <w:lang w:val="en-US"/>
-              </w:rPr>
-            </w:pPr>
-            <w:proofErr w:type="spellStart"/>
-            <w:r>
-              <w:rPr>
-                <w:b/>
-                <w:bCs/>
-                <w:i/>
-                <w:iCs/>
-                <w:color w:val="1F3864" w:themeColor="accent1" w:themeShade="80"/>
-                <w:u w:val="single"/>
-                <w:lang w:val="en-US"/>
-              </w:rPr>
               <w:t>Cliente</w:t>
             </w:r>
-            <w:proofErr w:type="spellEnd"/>
           </w:p>
         </w:tc>
         <w:tc>
@@ -894,7 +833,23 @@
                 <w:iCs/>
                 <w:color w:val="1F3864" w:themeColor="accent1" w:themeShade="80"/>
               </w:rPr>
-              <w:t xml:space="preserve">(Utente clicca </w:t>
+              <w:t>(</w:t>
+            </w:r>
+            <w:r>
+              <w:rPr>
+                <w:i/>
+                <w:iCs/>
+                <w:color w:val="1F3864" w:themeColor="accent1" w:themeShade="80"/>
+              </w:rPr>
+              <w:t>Cliente</w:t>
+            </w:r>
+            <w:r>
+              <w:rPr>
+                <w:i/>
+                <w:iCs/>
+                <w:color w:val="1F3864" w:themeColor="accent1" w:themeShade="80"/>
+              </w:rPr>
+              <w:t xml:space="preserve"> clicca </w:t>
             </w:r>
             <w:r>
               <w:rPr>
@@ -955,10 +910,17 @@
                 <w:color w:val="1F3864" w:themeColor="accent1" w:themeShade="80"/>
                 <w:lang w:val="en-US"/>
               </w:rPr>
-              <w:t xml:space="preserve">Step </w:t>
-            </w:r>
-            <w:proofErr w:type="spellStart"/>
-            <w:r>
+              <w:t>Step n.</w:t>
+            </w:r>
+          </w:p>
+        </w:tc>
+        <w:tc>
+          <w:tcPr>
+            <w:tcW w:w="3260" w:type="dxa"/>
+          </w:tcPr>
+          <w:p>
+            <w:pPr>
+              <w:cnfStyle w:val="000000100000" w:firstRow="0" w:lastRow="0" w:firstColumn="0" w:lastColumn="0" w:oddVBand="0" w:evenVBand="0" w:oddHBand="1" w:evenHBand="0" w:firstRowFirstColumn="0" w:firstRowLastColumn="0" w:lastRowFirstColumn="0" w:lastRowLastColumn="0"/>
               <w:rPr>
                 <w:b/>
                 <w:bCs/>
@@ -967,9 +929,7 @@
                 <w:color w:val="1F3864" w:themeColor="accent1" w:themeShade="80"/>
                 <w:lang w:val="en-US"/>
               </w:rPr>
-              <w:t>n</w:t>
-            </w:r>
-            <w:proofErr w:type="spellEnd"/>
+            </w:pPr>
             <w:r>
               <w:rPr>
                 <w:b/>
@@ -979,39 +939,8 @@
                 <w:color w:val="1F3864" w:themeColor="accent1" w:themeShade="80"/>
                 <w:lang w:val="en-US"/>
               </w:rPr>
-              <w:t>.</w:t>
-            </w:r>
-          </w:p>
-        </w:tc>
-        <w:tc>
-          <w:tcPr>
-            <w:tcW w:w="3260" w:type="dxa"/>
-          </w:tcPr>
-          <w:p>
-            <w:pPr>
-              <w:cnfStyle w:val="000000100000" w:firstRow="0" w:lastRow="0" w:firstColumn="0" w:lastColumn="0" w:oddVBand="0" w:evenVBand="0" w:oddHBand="1" w:evenHBand="0" w:firstRowFirstColumn="0" w:firstRowLastColumn="0" w:lastRowFirstColumn="0" w:lastRowLastColumn="0"/>
-              <w:rPr>
-                <w:b/>
-                <w:bCs/>
-                <w:i/>
-                <w:iCs/>
-                <w:color w:val="1F3864" w:themeColor="accent1" w:themeShade="80"/>
-                <w:lang w:val="en-US"/>
-              </w:rPr>
-            </w:pPr>
-            <w:proofErr w:type="spellStart"/>
-            <w:r>
-              <w:rPr>
-                <w:b/>
-                <w:bCs/>
-                <w:i/>
-                <w:iCs/>
-                <w:color w:val="1F3864" w:themeColor="accent1" w:themeShade="80"/>
-                <w:lang w:val="en-US"/>
-              </w:rPr>
               <w:t>Cliente</w:t>
             </w:r>
-            <w:proofErr w:type="spellEnd"/>
           </w:p>
         </w:tc>
         <w:tc>
@@ -1097,21 +1026,13 @@
               <w:rPr>
                 <w:lang w:val="en-US"/>
               </w:rPr>
-              <w:t xml:space="preserve">Utente </w:t>
-            </w:r>
-            <w:proofErr w:type="spellStart"/>
-            <w:r>
-              <w:rPr>
-                <w:lang w:val="en-US"/>
-              </w:rPr>
-              <w:t>clicca</w:t>
-            </w:r>
-            <w:proofErr w:type="spellEnd"/>
-            <w:r>
-              <w:rPr>
-                <w:lang w:val="en-US"/>
-              </w:rPr>
-              <w:t xml:space="preserve"> ‘X’</w:t>
+              <w:t>Cliente</w:t>
+            </w:r>
+            <w:r>
+              <w:rPr>
+                <w:lang w:val="en-US"/>
+              </w:rPr>
+              <w:t xml:space="preserve"> clicca ‘X’</w:t>
             </w:r>
           </w:p>
         </w:tc>
@@ -1192,19 +1113,11 @@
                 <w:lang w:val="en-US"/>
               </w:rPr>
             </w:pPr>
-            <w:proofErr w:type="spellStart"/>
-            <w:r>
-              <w:rPr>
-                <w:lang w:val="en-US"/>
-              </w:rPr>
-              <w:t>Mostra</w:t>
-            </w:r>
-            <w:proofErr w:type="spellEnd"/>
-            <w:r>
-              <w:rPr>
-                <w:lang w:val="en-US"/>
-              </w:rPr>
-              <w:t xml:space="preserve"> M3</w:t>
+            <w:r>
+              <w:rPr>
+                <w:lang w:val="en-US"/>
+              </w:rPr>
+              <w:t>Mostra M3</w:t>
             </w:r>
           </w:p>
         </w:tc>
@@ -1252,7 +1165,23 @@
                 <w:iCs/>
                 <w:color w:val="1F3864" w:themeColor="accent1" w:themeShade="80"/>
               </w:rPr>
-              <w:t xml:space="preserve">(Utente clicca </w:t>
+              <w:t>(</w:t>
+            </w:r>
+            <w:r>
+              <w:rPr>
+                <w:i/>
+                <w:iCs/>
+                <w:color w:val="1F3864" w:themeColor="accent1" w:themeShade="80"/>
+              </w:rPr>
+              <w:t>Cliente</w:t>
+            </w:r>
+            <w:r>
+              <w:rPr>
+                <w:i/>
+                <w:iCs/>
+                <w:color w:val="1F3864" w:themeColor="accent1" w:themeShade="80"/>
+              </w:rPr>
+              <w:t xml:space="preserve"> clicca </w:t>
             </w:r>
             <w:r>
               <w:rPr>
@@ -1313,10 +1242,17 @@
                 <w:color w:val="1F3864" w:themeColor="accent1" w:themeShade="80"/>
                 <w:lang w:val="en-US"/>
               </w:rPr>
-              <w:t xml:space="preserve">Step </w:t>
-            </w:r>
-            <w:proofErr w:type="spellStart"/>
-            <w:r>
+              <w:t>Step n.</w:t>
+            </w:r>
+          </w:p>
+        </w:tc>
+        <w:tc>
+          <w:tcPr>
+            <w:tcW w:w="3260" w:type="dxa"/>
+          </w:tcPr>
+          <w:p>
+            <w:pPr>
+              <w:cnfStyle w:val="000000000000" w:firstRow="0" w:lastRow="0" w:firstColumn="0" w:lastColumn="0" w:oddVBand="0" w:evenVBand="0" w:oddHBand="0" w:evenHBand="0" w:firstRowFirstColumn="0" w:firstRowLastColumn="0" w:lastRowFirstColumn="0" w:lastRowLastColumn="0"/>
               <w:rPr>
                 <w:b/>
                 <w:bCs/>
@@ -1325,9 +1261,7 @@
                 <w:color w:val="1F3864" w:themeColor="accent1" w:themeShade="80"/>
                 <w:lang w:val="en-US"/>
               </w:rPr>
-              <w:t>n</w:t>
-            </w:r>
-            <w:proofErr w:type="spellEnd"/>
+            </w:pPr>
             <w:r>
               <w:rPr>
                 <w:b/>
@@ -1337,39 +1271,8 @@
                 <w:color w:val="1F3864" w:themeColor="accent1" w:themeShade="80"/>
                 <w:lang w:val="en-US"/>
               </w:rPr>
-              <w:t>.</w:t>
-            </w:r>
-          </w:p>
-        </w:tc>
-        <w:tc>
-          <w:tcPr>
-            <w:tcW w:w="3260" w:type="dxa"/>
-          </w:tcPr>
-          <w:p>
-            <w:pPr>
-              <w:cnfStyle w:val="000000000000" w:firstRow="0" w:lastRow="0" w:firstColumn="0" w:lastColumn="0" w:oddVBand="0" w:evenVBand="0" w:oddHBand="0" w:evenHBand="0" w:firstRowFirstColumn="0" w:firstRowLastColumn="0" w:lastRowFirstColumn="0" w:lastRowLastColumn="0"/>
-              <w:rPr>
-                <w:b/>
-                <w:bCs/>
-                <w:i/>
-                <w:iCs/>
-                <w:color w:val="1F3864" w:themeColor="accent1" w:themeShade="80"/>
-                <w:lang w:val="en-US"/>
-              </w:rPr>
-            </w:pPr>
-            <w:proofErr w:type="spellStart"/>
-            <w:r>
-              <w:rPr>
-                <w:b/>
-                <w:bCs/>
-                <w:i/>
-                <w:iCs/>
-                <w:color w:val="1F3864" w:themeColor="accent1" w:themeShade="80"/>
-                <w:lang w:val="en-US"/>
-              </w:rPr>
               <w:t>Cliente</w:t>
             </w:r>
-            <w:proofErr w:type="spellEnd"/>
           </w:p>
         </w:tc>
         <w:tc>
@@ -1452,33 +1355,23 @@
                 <w:lang w:val="en-US"/>
               </w:rPr>
             </w:pPr>
-            <w:proofErr w:type="spellStart"/>
-            <w:r>
-              <w:rPr>
-                <w:lang w:val="en-US"/>
-              </w:rPr>
-              <w:t>Clicca</w:t>
-            </w:r>
-            <w:proofErr w:type="spellEnd"/>
-            <w:r>
-              <w:rPr>
-                <w:lang w:val="en-US"/>
-              </w:rPr>
-              <w:t xml:space="preserve"> </w:t>
-            </w:r>
-            <w:proofErr w:type="spellStart"/>
-            <w:r>
-              <w:rPr>
-                <w:lang w:val="en-US"/>
-              </w:rPr>
-              <w:t>clicca</w:t>
-            </w:r>
-            <w:proofErr w:type="spellEnd"/>
-            <w:r>
-              <w:rPr>
-                <w:lang w:val="en-US"/>
-              </w:rPr>
-              <w:t xml:space="preserve"> ‘X’</w:t>
+            <w:r>
+              <w:rPr>
+                <w:lang w:val="en-US"/>
+              </w:rPr>
+              <w:t>Cl</w:t>
+            </w:r>
+            <w:r>
+              <w:rPr>
+                <w:lang w:val="en-US"/>
+              </w:rPr>
+              <w:t>iente</w:t>
+            </w:r>
+            <w:r>
+              <w:rPr>
+                <w:lang w:val="en-US"/>
+              </w:rPr>
+              <w:t xml:space="preserve"> clicca ‘X’</w:t>
             </w:r>
           </w:p>
         </w:tc>
@@ -1558,19 +1451,11 @@
                 <w:lang w:val="en-US"/>
               </w:rPr>
             </w:pPr>
-            <w:proofErr w:type="spellStart"/>
-            <w:r>
-              <w:rPr>
-                <w:lang w:val="en-US"/>
-              </w:rPr>
-              <w:t>Mostra</w:t>
-            </w:r>
-            <w:proofErr w:type="spellEnd"/>
-            <w:r>
-              <w:rPr>
-                <w:lang w:val="en-US"/>
-              </w:rPr>
-              <w:t xml:space="preserve"> M4</w:t>
+            <w:r>
+              <w:rPr>
+                <w:lang w:val="en-US"/>
+              </w:rPr>
+              <w:t>Mostra M4</w:t>
             </w:r>
           </w:p>
         </w:tc>
@@ -1627,7 +1512,23 @@
                 <w:iCs/>
                 <w:color w:val="1F3864" w:themeColor="accent1" w:themeShade="80"/>
               </w:rPr>
-              <w:t xml:space="preserve">(Utente </w:t>
+              <w:t>(</w:t>
+            </w:r>
+            <w:r>
+              <w:rPr>
+                <w:i/>
+                <w:iCs/>
+                <w:color w:val="1F3864" w:themeColor="accent1" w:themeShade="80"/>
+              </w:rPr>
+              <w:t>Cliente</w:t>
+            </w:r>
+            <w:r>
+              <w:rPr>
+                <w:i/>
+                <w:iCs/>
+                <w:color w:val="1F3864" w:themeColor="accent1" w:themeShade="80"/>
+              </w:rPr>
+              <w:t xml:space="preserve"> </w:t>
             </w:r>
             <w:r>
               <w:rPr>
@@ -1672,10 +1573,17 @@
                 <w:color w:val="1F3864" w:themeColor="accent1" w:themeShade="80"/>
                 <w:lang w:val="en-US"/>
               </w:rPr>
-              <w:t xml:space="preserve">Step </w:t>
-            </w:r>
-            <w:proofErr w:type="spellStart"/>
-            <w:r>
+              <w:t>Step n.</w:t>
+            </w:r>
+          </w:p>
+        </w:tc>
+        <w:tc>
+          <w:tcPr>
+            <w:tcW w:w="3260" w:type="dxa"/>
+          </w:tcPr>
+          <w:p>
+            <w:pPr>
+              <w:cnfStyle w:val="000000100000" w:firstRow="0" w:lastRow="0" w:firstColumn="0" w:lastColumn="0" w:oddVBand="0" w:evenVBand="0" w:oddHBand="1" w:evenHBand="0" w:firstRowFirstColumn="0" w:firstRowLastColumn="0" w:lastRowFirstColumn="0" w:lastRowLastColumn="0"/>
               <w:rPr>
                 <w:b/>
                 <w:bCs/>
@@ -1684,9 +1592,7 @@
                 <w:color w:val="1F3864" w:themeColor="accent1" w:themeShade="80"/>
                 <w:lang w:val="en-US"/>
               </w:rPr>
-              <w:t>n</w:t>
-            </w:r>
-            <w:proofErr w:type="spellEnd"/>
+            </w:pPr>
             <w:r>
               <w:rPr>
                 <w:b/>
@@ -1696,39 +1602,8 @@
                 <w:color w:val="1F3864" w:themeColor="accent1" w:themeShade="80"/>
                 <w:lang w:val="en-US"/>
               </w:rPr>
-              <w:t>.</w:t>
-            </w:r>
-          </w:p>
-        </w:tc>
-        <w:tc>
-          <w:tcPr>
-            <w:tcW w:w="3260" w:type="dxa"/>
-          </w:tcPr>
-          <w:p>
-            <w:pPr>
-              <w:cnfStyle w:val="000000100000" w:firstRow="0" w:lastRow="0" w:firstColumn="0" w:lastColumn="0" w:oddVBand="0" w:evenVBand="0" w:oddHBand="1" w:evenHBand="0" w:firstRowFirstColumn="0" w:firstRowLastColumn="0" w:lastRowFirstColumn="0" w:lastRowLastColumn="0"/>
-              <w:rPr>
-                <w:b/>
-                <w:bCs/>
-                <w:i/>
-                <w:iCs/>
-                <w:color w:val="1F3864" w:themeColor="accent1" w:themeShade="80"/>
-                <w:lang w:val="en-US"/>
-              </w:rPr>
-            </w:pPr>
-            <w:proofErr w:type="spellStart"/>
-            <w:r>
-              <w:rPr>
-                <w:b/>
-                <w:bCs/>
-                <w:i/>
-                <w:iCs/>
-                <w:color w:val="1F3864" w:themeColor="accent1" w:themeShade="80"/>
-                <w:lang w:val="en-US"/>
-              </w:rPr>
               <w:t>Cliente</w:t>
             </w:r>
-            <w:proofErr w:type="spellEnd"/>
           </w:p>
         </w:tc>
         <w:tc>
@@ -1881,42 +1756,12 @@
                 <w:lang w:val="en-US"/>
               </w:rPr>
             </w:pPr>
-            <w:proofErr w:type="spellStart"/>
-            <w:r>
-              <w:rPr>
-                <w:lang w:val="en-US"/>
-              </w:rPr>
-              <w:t>Clicca</w:t>
-            </w:r>
-            <w:proofErr w:type="spellEnd"/>
-            <w:r>
-              <w:rPr>
-                <w:lang w:val="en-US"/>
-              </w:rPr>
-              <w:t xml:space="preserve"> </w:t>
-            </w:r>
-            <w:proofErr w:type="spellStart"/>
-            <w:r>
-              <w:rPr>
-                <w:lang w:val="en-US"/>
-              </w:rPr>
-              <w:t>Invia</w:t>
-            </w:r>
-            <w:proofErr w:type="spellEnd"/>
-            <w:r>
-              <w:rPr>
-                <w:lang w:val="en-US"/>
-              </w:rPr>
-              <w:t xml:space="preserve"> </w:t>
-            </w:r>
-            <w:proofErr w:type="spellStart"/>
-            <w:r>
-              <w:rPr>
-                <w:lang w:val="en-US"/>
-              </w:rPr>
-              <w:t>Valutazione</w:t>
-            </w:r>
-            <w:proofErr w:type="spellEnd"/>
+            <w:r>
+              <w:rPr>
+                <w:lang w:val="en-US"/>
+              </w:rPr>
+              <w:t>Clicca Invia Valutazione</w:t>
+            </w:r>
           </w:p>
         </w:tc>
         <w:tc>
@@ -1989,19 +1834,11 @@
               <w:cnfStyle w:val="000000000000" w:firstRow="0" w:lastRow="0" w:firstColumn="0" w:lastColumn="0" w:oddVBand="0" w:evenVBand="0" w:oddHBand="0" w:evenHBand="0" w:firstRowFirstColumn="0" w:firstRowLastColumn="0" w:lastRowFirstColumn="0" w:lastRowLastColumn="0"/>
             </w:pPr>
             <w:r>
-              <w:t xml:space="preserve">Mostra </w:t>
-            </w:r>
-            <w:r>
-              <w:t>Un</w:t>
-            </w:r>
-            <w:r>
-              <w:t xml:space="preserve"> Messaggio Di Errore a ridosso dei </w:t>
-            </w:r>
-            <w:proofErr w:type="spellStart"/>
-            <w:r>
-              <w:t>form</w:t>
-            </w:r>
-            <w:proofErr w:type="spellEnd"/>
+              <w:t>Mostra Un</w:t>
+            </w:r>
+            <w:r>
+              <w:t xml:space="preserve"> Messaggio Di Errore a ridosso dei form</w:t>
+            </w:r>
           </w:p>
         </w:tc>
       </w:tr>
@@ -2057,7 +1894,23 @@
                 <w:iCs/>
                 <w:color w:val="1F3864" w:themeColor="accent1" w:themeShade="80"/>
               </w:rPr>
-              <w:t xml:space="preserve">(Utente </w:t>
+              <w:t>(</w:t>
+            </w:r>
+            <w:r>
+              <w:rPr>
+                <w:i/>
+                <w:iCs/>
+                <w:color w:val="1F3864" w:themeColor="accent1" w:themeShade="80"/>
+              </w:rPr>
+              <w:t>Cliente</w:t>
+            </w:r>
+            <w:r>
+              <w:rPr>
+                <w:i/>
+                <w:iCs/>
+                <w:color w:val="1F3864" w:themeColor="accent1" w:themeShade="80"/>
+              </w:rPr>
+              <w:t xml:space="preserve"> </w:t>
             </w:r>
             <w:r>
               <w:rPr>
@@ -2102,10 +1955,17 @@
                 <w:color w:val="1F3864" w:themeColor="accent1" w:themeShade="80"/>
                 <w:lang w:val="en-US"/>
               </w:rPr>
-              <w:t xml:space="preserve">Step </w:t>
-            </w:r>
-            <w:proofErr w:type="spellStart"/>
-            <w:r>
+              <w:t>Step n.</w:t>
+            </w:r>
+          </w:p>
+        </w:tc>
+        <w:tc>
+          <w:tcPr>
+            <w:tcW w:w="3260" w:type="dxa"/>
+          </w:tcPr>
+          <w:p>
+            <w:pPr>
+              <w:cnfStyle w:val="000000100000" w:firstRow="0" w:lastRow="0" w:firstColumn="0" w:lastColumn="0" w:oddVBand="0" w:evenVBand="0" w:oddHBand="1" w:evenHBand="0" w:firstRowFirstColumn="0" w:firstRowLastColumn="0" w:lastRowFirstColumn="0" w:lastRowLastColumn="0"/>
               <w:rPr>
                 <w:b/>
                 <w:bCs/>
@@ -2114,9 +1974,7 @@
                 <w:color w:val="1F3864" w:themeColor="accent1" w:themeShade="80"/>
                 <w:lang w:val="en-US"/>
               </w:rPr>
-              <w:t>n</w:t>
-            </w:r>
-            <w:proofErr w:type="spellEnd"/>
+            </w:pPr>
             <w:r>
               <w:rPr>
                 <w:b/>
@@ -2126,39 +1984,8 @@
                 <w:color w:val="1F3864" w:themeColor="accent1" w:themeShade="80"/>
                 <w:lang w:val="en-US"/>
               </w:rPr>
-              <w:t>.</w:t>
-            </w:r>
-          </w:p>
-        </w:tc>
-        <w:tc>
-          <w:tcPr>
-            <w:tcW w:w="3260" w:type="dxa"/>
-          </w:tcPr>
-          <w:p>
-            <w:pPr>
-              <w:cnfStyle w:val="000000100000" w:firstRow="0" w:lastRow="0" w:firstColumn="0" w:lastColumn="0" w:oddVBand="0" w:evenVBand="0" w:oddHBand="1" w:evenHBand="0" w:firstRowFirstColumn="0" w:firstRowLastColumn="0" w:lastRowFirstColumn="0" w:lastRowLastColumn="0"/>
-              <w:rPr>
-                <w:b/>
-                <w:bCs/>
-                <w:i/>
-                <w:iCs/>
-                <w:color w:val="1F3864" w:themeColor="accent1" w:themeShade="80"/>
-                <w:lang w:val="en-US"/>
-              </w:rPr>
-            </w:pPr>
-            <w:proofErr w:type="spellStart"/>
-            <w:r>
-              <w:rPr>
-                <w:b/>
-                <w:bCs/>
-                <w:i/>
-                <w:iCs/>
-                <w:color w:val="1F3864" w:themeColor="accent1" w:themeShade="80"/>
-                <w:lang w:val="en-US"/>
-              </w:rPr>
               <w:t>Cliente</w:t>
             </w:r>
-            <w:proofErr w:type="spellEnd"/>
           </w:p>
         </w:tc>
         <w:tc>
@@ -2225,13 +2052,7 @@
               <w:rPr>
                 <w:lang w:val="en-US"/>
               </w:rPr>
-              <w:t>1</w:t>
-            </w:r>
-            <w:r>
-              <w:rPr>
-                <w:lang w:val="en-US"/>
-              </w:rPr>
-              <w:t>d</w:t>
+              <w:t>1d</w:t>
             </w:r>
           </w:p>
         </w:tc>
@@ -2311,33 +2132,11 @@
                 <w:lang w:val="en-US"/>
               </w:rPr>
             </w:pPr>
-            <w:proofErr w:type="spellStart"/>
-            <w:r>
-              <w:rPr>
-                <w:lang w:val="en-US"/>
-              </w:rPr>
-              <w:t>Inserisce</w:t>
-            </w:r>
-            <w:proofErr w:type="spellEnd"/>
-            <w:r>
-              <w:rPr>
-                <w:lang w:val="en-US"/>
-              </w:rPr>
-              <w:t xml:space="preserve"> </w:t>
-            </w:r>
-            <w:proofErr w:type="spellStart"/>
-            <w:r>
-              <w:rPr>
-                <w:lang w:val="en-US"/>
-              </w:rPr>
-              <w:t>Numero</w:t>
-            </w:r>
-            <w:proofErr w:type="spellEnd"/>
-            <w:r>
-              <w:rPr>
-                <w:lang w:val="en-US"/>
-              </w:rPr>
-              <w:t xml:space="preserve"> Di Stelle</w:t>
+            <w:r>
+              <w:rPr>
+                <w:lang w:val="en-US"/>
+              </w:rPr>
+              <w:t>Inserisce Numero Di Stelle</w:t>
             </w:r>
           </w:p>
         </w:tc>
@@ -2400,42 +2199,12 @@
                 <w:lang w:val="en-US"/>
               </w:rPr>
             </w:pPr>
-            <w:proofErr w:type="spellStart"/>
-            <w:r>
-              <w:rPr>
-                <w:lang w:val="en-US"/>
-              </w:rPr>
-              <w:t>Clicca</w:t>
-            </w:r>
-            <w:proofErr w:type="spellEnd"/>
-            <w:r>
-              <w:rPr>
-                <w:lang w:val="en-US"/>
-              </w:rPr>
-              <w:t xml:space="preserve"> </w:t>
-            </w:r>
-            <w:proofErr w:type="spellStart"/>
-            <w:r>
-              <w:rPr>
-                <w:lang w:val="en-US"/>
-              </w:rPr>
-              <w:t>Invia</w:t>
-            </w:r>
-            <w:proofErr w:type="spellEnd"/>
-            <w:r>
-              <w:rPr>
-                <w:lang w:val="en-US"/>
-              </w:rPr>
-              <w:t xml:space="preserve"> </w:t>
-            </w:r>
-            <w:proofErr w:type="spellStart"/>
-            <w:r>
-              <w:rPr>
-                <w:lang w:val="en-US"/>
-              </w:rPr>
-              <w:t>Valutazione</w:t>
-            </w:r>
-            <w:proofErr w:type="spellEnd"/>
+            <w:r>
+              <w:rPr>
+                <w:lang w:val="en-US"/>
+              </w:rPr>
+              <w:t>Clicca Invia Valutazione</w:t>
+            </w:r>
           </w:p>
         </w:tc>
         <w:tc>
@@ -2565,7 +2334,23 @@
                 <w:iCs/>
                 <w:color w:val="1F3864" w:themeColor="accent1" w:themeShade="80"/>
               </w:rPr>
-              <w:t xml:space="preserve">(Utente </w:t>
+              <w:t>(</w:t>
+            </w:r>
+            <w:r>
+              <w:rPr>
+                <w:i/>
+                <w:iCs/>
+                <w:color w:val="1F3864" w:themeColor="accent1" w:themeShade="80"/>
+              </w:rPr>
+              <w:t>Cliente</w:t>
+            </w:r>
+            <w:r>
+              <w:rPr>
+                <w:i/>
+                <w:iCs/>
+                <w:color w:val="1F3864" w:themeColor="accent1" w:themeShade="80"/>
+              </w:rPr>
+              <w:t xml:space="preserve"> </w:t>
             </w:r>
             <w:r>
               <w:rPr>
@@ -2610,10 +2395,17 @@
                 <w:color w:val="1F3864" w:themeColor="accent1" w:themeShade="80"/>
                 <w:lang w:val="en-US"/>
               </w:rPr>
-              <w:t xml:space="preserve">Step </w:t>
-            </w:r>
-            <w:proofErr w:type="spellStart"/>
-            <w:r>
+              <w:t>Step n.</w:t>
+            </w:r>
+          </w:p>
+        </w:tc>
+        <w:tc>
+          <w:tcPr>
+            <w:tcW w:w="3260" w:type="dxa"/>
+          </w:tcPr>
+          <w:p>
+            <w:pPr>
+              <w:cnfStyle w:val="000000000000" w:firstRow="0" w:lastRow="0" w:firstColumn="0" w:lastColumn="0" w:oddVBand="0" w:evenVBand="0" w:oddHBand="0" w:evenHBand="0" w:firstRowFirstColumn="0" w:firstRowLastColumn="0" w:lastRowFirstColumn="0" w:lastRowLastColumn="0"/>
               <w:rPr>
                 <w:b/>
                 <w:bCs/>
@@ -2622,9 +2414,7 @@
                 <w:color w:val="1F3864" w:themeColor="accent1" w:themeShade="80"/>
                 <w:lang w:val="en-US"/>
               </w:rPr>
-              <w:t>n</w:t>
-            </w:r>
-            <w:proofErr w:type="spellEnd"/>
+            </w:pPr>
             <w:r>
               <w:rPr>
                 <w:b/>
@@ -2634,39 +2424,8 @@
                 <w:color w:val="1F3864" w:themeColor="accent1" w:themeShade="80"/>
                 <w:lang w:val="en-US"/>
               </w:rPr>
-              <w:t>.</w:t>
-            </w:r>
-          </w:p>
-        </w:tc>
-        <w:tc>
-          <w:tcPr>
-            <w:tcW w:w="3260" w:type="dxa"/>
-          </w:tcPr>
-          <w:p>
-            <w:pPr>
-              <w:cnfStyle w:val="000000000000" w:firstRow="0" w:lastRow="0" w:firstColumn="0" w:lastColumn="0" w:oddVBand="0" w:evenVBand="0" w:oddHBand="0" w:evenHBand="0" w:firstRowFirstColumn="0" w:firstRowLastColumn="0" w:lastRowFirstColumn="0" w:lastRowLastColumn="0"/>
-              <w:rPr>
-                <w:b/>
-                <w:bCs/>
-                <w:i/>
-                <w:iCs/>
-                <w:color w:val="1F3864" w:themeColor="accent1" w:themeShade="80"/>
-                <w:lang w:val="en-US"/>
-              </w:rPr>
-            </w:pPr>
-            <w:proofErr w:type="spellStart"/>
-            <w:r>
-              <w:rPr>
-                <w:b/>
-                <w:bCs/>
-                <w:i/>
-                <w:iCs/>
-                <w:color w:val="1F3864" w:themeColor="accent1" w:themeShade="80"/>
-                <w:lang w:val="en-US"/>
-              </w:rPr>
               <w:t>Cliente</w:t>
             </w:r>
-            <w:proofErr w:type="spellEnd"/>
           </w:p>
         </w:tc>
         <w:tc>
@@ -2734,13 +2493,7 @@
               <w:rPr>
                 <w:lang w:val="en-US"/>
               </w:rPr>
-              <w:t>1</w:t>
-            </w:r>
-            <w:r>
-              <w:rPr>
-                <w:lang w:val="en-US"/>
-              </w:rPr>
-              <w:t>e</w:t>
+              <w:t>1e</w:t>
             </w:r>
           </w:p>
         </w:tc>
@@ -2801,13 +2554,7 @@
               <w:rPr>
                 <w:lang w:val="en-US"/>
               </w:rPr>
-              <w:t>2</w:t>
-            </w:r>
-            <w:r>
-              <w:rPr>
-                <w:lang w:val="en-US"/>
-              </w:rPr>
-              <w:t>e</w:t>
+              <w:t>2e</w:t>
             </w:r>
           </w:p>
         </w:tc>
@@ -2822,42 +2569,12 @@
                 <w:lang w:val="en-US"/>
               </w:rPr>
             </w:pPr>
-            <w:proofErr w:type="spellStart"/>
-            <w:r>
-              <w:rPr>
-                <w:lang w:val="en-US"/>
-              </w:rPr>
-              <w:t>Clicca</w:t>
-            </w:r>
-            <w:proofErr w:type="spellEnd"/>
-            <w:r>
-              <w:rPr>
-                <w:lang w:val="en-US"/>
-              </w:rPr>
-              <w:t xml:space="preserve"> </w:t>
-            </w:r>
-            <w:proofErr w:type="spellStart"/>
-            <w:r>
-              <w:rPr>
-                <w:lang w:val="en-US"/>
-              </w:rPr>
-              <w:t>Invia</w:t>
-            </w:r>
-            <w:proofErr w:type="spellEnd"/>
-            <w:r>
-              <w:rPr>
-                <w:lang w:val="en-US"/>
-              </w:rPr>
-              <w:t xml:space="preserve"> </w:t>
-            </w:r>
-            <w:proofErr w:type="spellStart"/>
-            <w:r>
-              <w:rPr>
-                <w:lang w:val="en-US"/>
-              </w:rPr>
-              <w:t>Valutazione</w:t>
-            </w:r>
-            <w:proofErr w:type="spellEnd"/>
+            <w:r>
+              <w:rPr>
+                <w:lang w:val="en-US"/>
+              </w:rPr>
+              <w:t>Clicca Invia Valutazione</w:t>
+            </w:r>
           </w:p>
         </w:tc>
         <w:tc>
@@ -2931,13 +2648,7 @@
               <w:cnfStyle w:val="000000100000" w:firstRow="0" w:lastRow="0" w:firstColumn="0" w:lastColumn="0" w:oddVBand="0" w:evenVBand="0" w:oddHBand="1" w:evenHBand="0" w:firstRowFirstColumn="0" w:firstRowLastColumn="0" w:lastRowFirstColumn="0" w:lastRowLastColumn="0"/>
             </w:pPr>
             <w:r>
-              <w:t>Mostra Un Messaggio Di Errore (Relativo Al</w:t>
-            </w:r>
-            <w:r>
-              <w:t>le Stelle</w:t>
-            </w:r>
-            <w:r>
-              <w:t>)</w:t>
+              <w:t>Mostra Un Messaggio Di Errore (Relativo Alle Stelle)</w:t>
             </w:r>
           </w:p>
         </w:tc>

</xml_diff>

<commit_message>
Aggiunto Antonio Esposito,Piccole Correzioni CockBurn
</commit_message>
<xml_diff>
--- a/Requisiti_Del_Sistema/Cockburn/Cockburn Lascia Recensione.docx
+++ b/Requisiti_Del_Sistema/Cockburn/Cockburn Lascia Recensione.docx
@@ -808,15 +808,7 @@
                 <w:iCs/>
                 <w:color w:val="1F3864" w:themeColor="accent1" w:themeShade="80"/>
               </w:rPr>
-              <w:t>Extension Point</w:t>
-            </w:r>
-            <w:r>
-              <w:rPr>
-                <w:i/>
-                <w:iCs/>
-                <w:color w:val="1F3864" w:themeColor="accent1" w:themeShade="80"/>
-              </w:rPr>
-              <w:t xml:space="preserve"> A</w:t>
+              <w:t>Extension Point B</w:t>
             </w:r>
           </w:p>
           <w:p>
@@ -873,7 +865,7 @@
                 <w:iCs/>
                 <w:color w:val="1F3864" w:themeColor="accent1" w:themeShade="80"/>
               </w:rPr>
-              <w:t>4</w:t>
+              <w:t>5</w:t>
             </w:r>
             <w:r>
               <w:rPr>
@@ -1007,7 +999,7 @@
               <w:rPr>
                 <w:lang w:val="en-US"/>
               </w:rPr>
-              <w:t>1a</w:t>
+              <w:t>1b</w:t>
             </w:r>
           </w:p>
         </w:tc>
@@ -1026,13 +1018,13 @@
               <w:rPr>
                 <w:lang w:val="en-US"/>
               </w:rPr>
-              <w:t>Cliente</w:t>
-            </w:r>
-            <w:r>
-              <w:rPr>
-                <w:lang w:val="en-US"/>
-              </w:rPr>
-              <w:t xml:space="preserve"> clicca ‘X’</w:t>
+              <w:t>C</w:t>
+            </w:r>
+            <w:r>
+              <w:rPr>
+                <w:lang w:val="en-US"/>
+              </w:rPr>
+              <w:t>licca ‘X’</w:t>
             </w:r>
           </w:p>
         </w:tc>
@@ -1085,7 +1077,7 @@
               <w:rPr>
                 <w:lang w:val="en-US"/>
               </w:rPr>
-              <w:t>2a</w:t>
+              <w:t>2b</w:t>
             </w:r>
           </w:p>
         </w:tc>
@@ -1109,15 +1101,15 @@
           <w:p>
             <w:pPr>
               <w:cnfStyle w:val="000000100000" w:firstRow="0" w:lastRow="0" w:firstColumn="0" w:lastColumn="0" w:oddVBand="0" w:evenVBand="0" w:oddHBand="1" w:evenHBand="0" w:firstRowFirstColumn="0" w:firstRowLastColumn="0" w:lastRowFirstColumn="0" w:lastRowLastColumn="0"/>
-              <w:rPr>
-                <w:lang w:val="en-US"/>
-              </w:rPr>
-            </w:pPr>
-            <w:r>
-              <w:rPr>
-                <w:lang w:val="en-US"/>
-              </w:rPr>
-              <w:t>Mostra M3</w:t>
+            </w:pPr>
+            <w:r>
+              <w:t>Mostra M4</w:t>
+            </w:r>
+            <w:r>
+              <w:t xml:space="preserve"> e termina U</w:t>
+            </w:r>
+            <w:r>
+              <w:t>C</w:t>
             </w:r>
           </w:p>
         </w:tc>
@@ -1148,7 +1140,15 @@
                 <w:iCs/>
                 <w:color w:val="1F3864" w:themeColor="accent1" w:themeShade="80"/>
               </w:rPr>
-              <w:t>Extension Point B</w:t>
+              <w:t xml:space="preserve">Extension Point </w:t>
+            </w:r>
+            <w:r>
+              <w:rPr>
+                <w:i/>
+                <w:iCs/>
+                <w:color w:val="1F3864" w:themeColor="accent1" w:themeShade="80"/>
+              </w:rPr>
+              <w:t>C</w:t>
             </w:r>
           </w:p>
           <w:p>
@@ -1181,31 +1181,15 @@
                 <w:iCs/>
                 <w:color w:val="1F3864" w:themeColor="accent1" w:themeShade="80"/>
               </w:rPr>
-              <w:t xml:space="preserve"> clicca </w:t>
-            </w:r>
-            <w:r>
-              <w:rPr>
-                <w:i/>
-                <w:iCs/>
-                <w:color w:val="1F3864" w:themeColor="accent1" w:themeShade="80"/>
-              </w:rPr>
-              <w:t>‘X’</w:t>
-            </w:r>
-            <w:r>
-              <w:rPr>
-                <w:i/>
-                <w:iCs/>
-                <w:color w:val="1F3864" w:themeColor="accent1" w:themeShade="80"/>
-              </w:rPr>
-              <w:t xml:space="preserve"> in M</w:t>
-            </w:r>
-            <w:r>
-              <w:rPr>
-                <w:i/>
-                <w:iCs/>
-                <w:color w:val="1F3864" w:themeColor="accent1" w:themeShade="80"/>
-              </w:rPr>
-              <w:t>5</w:t>
+              <w:t xml:space="preserve"> </w:t>
+            </w:r>
+            <w:r>
+              <w:rPr>
+                <w:i/>
+                <w:iCs/>
+                <w:color w:val="1F3864" w:themeColor="accent1" w:themeShade="80"/>
+              </w:rPr>
+              <w:t>Inserisce Un Testo Non Valido o Vuoto e Non Inserisce Nessuna Stella</w:t>
             </w:r>
             <w:r>
               <w:rPr>
@@ -1340,7 +1324,13 @@
               <w:rPr>
                 <w:lang w:val="en-US"/>
               </w:rPr>
-              <w:t>1b</w:t>
+              <w:t>1</w:t>
+            </w:r>
+            <w:r>
+              <w:rPr>
+                <w:lang w:val="en-US"/>
+              </w:rPr>
+              <w:t>c</w:t>
             </w:r>
           </w:p>
         </w:tc>
@@ -1351,27 +1341,12 @@
           <w:p>
             <w:pPr>
               <w:cnfStyle w:val="000000100000" w:firstRow="0" w:lastRow="0" w:firstColumn="0" w:lastColumn="0" w:oddVBand="0" w:evenVBand="0" w:oddHBand="1" w:evenHBand="0" w:firstRowFirstColumn="0" w:firstRowLastColumn="0" w:lastRowFirstColumn="0" w:lastRowLastColumn="0"/>
-              <w:rPr>
-                <w:lang w:val="en-US"/>
-              </w:rPr>
-            </w:pPr>
-            <w:r>
-              <w:rPr>
-                <w:lang w:val="en-US"/>
-              </w:rPr>
-              <w:t>Cl</w:t>
-            </w:r>
-            <w:r>
-              <w:rPr>
-                <w:lang w:val="en-US"/>
-              </w:rPr>
-              <w:t>iente</w:t>
-            </w:r>
-            <w:r>
-              <w:rPr>
-                <w:lang w:val="en-US"/>
-              </w:rPr>
-              <w:t xml:space="preserve"> clicca ‘X’</w:t>
+            </w:pPr>
+            <w:r>
+              <w:t>Inserisce u</w:t>
+            </w:r>
+            <w:r>
+              <w:t>n testo non valido o vuoto e non inserisce nessuna stella</w:t>
             </w:r>
           </w:p>
         </w:tc>
@@ -1382,9 +1357,6 @@
           <w:p>
             <w:pPr>
               <w:cnfStyle w:val="000000100000" w:firstRow="0" w:lastRow="0" w:firstColumn="0" w:lastColumn="0" w:oddVBand="0" w:evenVBand="0" w:oddHBand="1" w:evenHBand="0" w:firstRowFirstColumn="0" w:firstRowLastColumn="0" w:lastRowFirstColumn="0" w:lastRowLastColumn="0"/>
-              <w:rPr>
-                <w:lang w:val="en-US"/>
-              </w:rPr>
             </w:pPr>
           </w:p>
         </w:tc>
@@ -1403,7 +1375,6 @@
             <w:pPr>
               <w:rPr>
                 <w:color w:val="1F3864" w:themeColor="accent1" w:themeShade="80"/>
-                <w:lang w:val="en-US"/>
               </w:rPr>
             </w:pPr>
           </w:p>
@@ -1423,7 +1394,7 @@
               <w:rPr>
                 <w:lang w:val="en-US"/>
               </w:rPr>
-              <w:t>2b</w:t>
+              <w:t>2c</w:t>
             </w:r>
           </w:p>
         </w:tc>
@@ -1438,6 +1409,12 @@
                 <w:lang w:val="en-US"/>
               </w:rPr>
             </w:pPr>
+            <w:r>
+              <w:rPr>
+                <w:lang w:val="en-US"/>
+              </w:rPr>
+              <w:t>Clicca Invia Valutazione</w:t>
+            </w:r>
           </w:p>
         </w:tc>
         <w:tc>
@@ -1447,15 +1424,514 @@
           <w:p>
             <w:pPr>
               <w:cnfStyle w:val="000000000000" w:firstRow="0" w:lastRow="0" w:firstColumn="0" w:lastColumn="0" w:oddVBand="0" w:evenVBand="0" w:oddHBand="0" w:evenHBand="0" w:firstRowFirstColumn="0" w:firstRowLastColumn="0" w:lastRowFirstColumn="0" w:lastRowLastColumn="0"/>
-              <w:rPr>
-                <w:lang w:val="en-US"/>
-              </w:rPr>
-            </w:pPr>
-            <w:r>
-              <w:rPr>
-                <w:lang w:val="en-US"/>
-              </w:rPr>
-              <w:t>Mostra M4</w:t>
+            </w:pPr>
+          </w:p>
+        </w:tc>
+      </w:tr>
+      <w:tr>
+        <w:trPr>
+          <w:cnfStyle w:val="000000100000" w:firstRow="0" w:lastRow="0" w:firstColumn="0" w:lastColumn="0" w:oddVBand="0" w:evenVBand="0" w:oddHBand="1" w:evenHBand="0" w:firstRowFirstColumn="0" w:firstRowLastColumn="0" w:lastRowFirstColumn="0" w:lastRowLastColumn="0"/>
+          <w:trHeight w:val="431"/>
+        </w:trPr>
+        <w:tc>
+          <w:tcPr>
+            <w:cnfStyle w:val="001000000000" w:firstRow="0" w:lastRow="0" w:firstColumn="1" w:lastColumn="0" w:oddVBand="0" w:evenVBand="0" w:oddHBand="0" w:evenHBand="0" w:firstRowFirstColumn="0" w:firstRowLastColumn="0" w:lastRowFirstColumn="0" w:lastRowLastColumn="0"/>
+            <w:tcW w:w="2263" w:type="dxa"/>
+            <w:vMerge/>
+          </w:tcPr>
+          <w:p>
+            <w:pPr>
+              <w:rPr>
+                <w:color w:val="1F3864" w:themeColor="accent1" w:themeShade="80"/>
+              </w:rPr>
+            </w:pPr>
+          </w:p>
+        </w:tc>
+        <w:tc>
+          <w:tcPr>
+            <w:tcW w:w="851" w:type="dxa"/>
+          </w:tcPr>
+          <w:p>
+            <w:pPr>
+              <w:cnfStyle w:val="000000100000" w:firstRow="0" w:lastRow="0" w:firstColumn="0" w:lastColumn="0" w:oddVBand="0" w:evenVBand="0" w:oddHBand="1" w:evenHBand="0" w:firstRowFirstColumn="0" w:firstRowLastColumn="0" w:lastRowFirstColumn="0" w:lastRowLastColumn="0"/>
+              <w:rPr>
+                <w:lang w:val="en-US"/>
+              </w:rPr>
+            </w:pPr>
+            <w:r>
+              <w:rPr>
+                <w:lang w:val="en-US"/>
+              </w:rPr>
+              <w:t>3c</w:t>
+            </w:r>
+          </w:p>
+        </w:tc>
+        <w:tc>
+          <w:tcPr>
+            <w:tcW w:w="3260" w:type="dxa"/>
+          </w:tcPr>
+          <w:p>
+            <w:pPr>
+              <w:cnfStyle w:val="000000100000" w:firstRow="0" w:lastRow="0" w:firstColumn="0" w:lastColumn="0" w:oddVBand="0" w:evenVBand="0" w:oddHBand="1" w:evenHBand="0" w:firstRowFirstColumn="0" w:firstRowLastColumn="0" w:lastRowFirstColumn="0" w:lastRowLastColumn="0"/>
+              <w:rPr>
+                <w:lang w:val="en-US"/>
+              </w:rPr>
+            </w:pPr>
+          </w:p>
+        </w:tc>
+        <w:tc>
+          <w:tcPr>
+            <w:tcW w:w="3118" w:type="dxa"/>
+          </w:tcPr>
+          <w:p>
+            <w:pPr>
+              <w:cnfStyle w:val="000000100000" w:firstRow="0" w:lastRow="0" w:firstColumn="0" w:lastColumn="0" w:oddVBand="0" w:evenVBand="0" w:oddHBand="1" w:evenHBand="0" w:firstRowFirstColumn="0" w:firstRowLastColumn="0" w:lastRowFirstColumn="0" w:lastRowLastColumn="0"/>
+            </w:pPr>
+            <w:r>
+              <w:t>Mostra Un</w:t>
+            </w:r>
+            <w:r>
+              <w:t xml:space="preserve"> Messaggio Di Errore a ridosso dei form</w:t>
+            </w:r>
+          </w:p>
+        </w:tc>
+      </w:tr>
+      <w:tr>
+        <w:trPr>
+          <w:trHeight w:val="268"/>
+        </w:trPr>
+        <w:tc>
+          <w:tcPr>
+            <w:cnfStyle w:val="001000000000" w:firstRow="0" w:lastRow="0" w:firstColumn="1" w:lastColumn="0" w:oddVBand="0" w:evenVBand="0" w:oddHBand="0" w:evenHBand="0" w:firstRowFirstColumn="0" w:firstRowLastColumn="0" w:lastRowFirstColumn="0" w:lastRowLastColumn="0"/>
+            <w:tcW w:w="2263" w:type="dxa"/>
+            <w:vMerge w:val="restart"/>
+          </w:tcPr>
+          <w:p>
+            <w:pPr>
+              <w:rPr>
+                <w:b w:val="0"/>
+                <w:bCs w:val="0"/>
+                <w:i/>
+                <w:iCs/>
+                <w:color w:val="1F3864" w:themeColor="accent1" w:themeShade="80"/>
+              </w:rPr>
+            </w:pPr>
+            <w:r>
+              <w:rPr>
+                <w:i/>
+                <w:iCs/>
+                <w:color w:val="1F3864" w:themeColor="accent1" w:themeShade="80"/>
+              </w:rPr>
+              <w:t xml:space="preserve">Extension Point </w:t>
+            </w:r>
+            <w:r>
+              <w:rPr>
+                <w:i/>
+                <w:iCs/>
+                <w:color w:val="1F3864" w:themeColor="accent1" w:themeShade="80"/>
+              </w:rPr>
+              <w:t>D</w:t>
+            </w:r>
+          </w:p>
+          <w:p>
+            <w:pPr>
+              <w:rPr>
+                <w:i/>
+                <w:iCs/>
+                <w:color w:val="1F3864" w:themeColor="accent1" w:themeShade="80"/>
+              </w:rPr>
+            </w:pPr>
+            <w:r>
+              <w:rPr>
+                <w:i/>
+                <w:iCs/>
+                <w:color w:val="1F3864" w:themeColor="accent1" w:themeShade="80"/>
+              </w:rPr>
+              <w:t>(</w:t>
+            </w:r>
+            <w:r>
+              <w:rPr>
+                <w:i/>
+                <w:iCs/>
+                <w:color w:val="1F3864" w:themeColor="accent1" w:themeShade="80"/>
+              </w:rPr>
+              <w:t>Cliente</w:t>
+            </w:r>
+            <w:r>
+              <w:rPr>
+                <w:i/>
+                <w:iCs/>
+                <w:color w:val="1F3864" w:themeColor="accent1" w:themeShade="80"/>
+              </w:rPr>
+              <w:t xml:space="preserve"> </w:t>
+            </w:r>
+            <w:r>
+              <w:rPr>
+                <w:i/>
+                <w:iCs/>
+                <w:color w:val="1F3864" w:themeColor="accent1" w:themeShade="80"/>
+              </w:rPr>
+              <w:t>Inserisce Un Testo Non Valido o Vuoto</w:t>
+            </w:r>
+            <w:r>
+              <w:rPr>
+                <w:i/>
+                <w:iCs/>
+                <w:color w:val="1F3864" w:themeColor="accent1" w:themeShade="80"/>
+              </w:rPr>
+              <w:t>)</w:t>
+            </w:r>
+          </w:p>
+        </w:tc>
+        <w:tc>
+          <w:tcPr>
+            <w:tcW w:w="851" w:type="dxa"/>
+          </w:tcPr>
+          <w:p>
+            <w:pPr>
+              <w:cnfStyle w:val="000000000000" w:firstRow="0" w:lastRow="0" w:firstColumn="0" w:lastColumn="0" w:oddVBand="0" w:evenVBand="0" w:oddHBand="0" w:evenHBand="0" w:firstRowFirstColumn="0" w:firstRowLastColumn="0" w:lastRowFirstColumn="0" w:lastRowLastColumn="0"/>
+              <w:rPr>
+                <w:b/>
+                <w:bCs/>
+                <w:i/>
+                <w:iCs/>
+                <w:color w:val="1F3864" w:themeColor="accent1" w:themeShade="80"/>
+                <w:lang w:val="en-US"/>
+              </w:rPr>
+            </w:pPr>
+            <w:r>
+              <w:rPr>
+                <w:b/>
+                <w:bCs/>
+                <w:i/>
+                <w:iCs/>
+                <w:color w:val="1F3864" w:themeColor="accent1" w:themeShade="80"/>
+                <w:lang w:val="en-US"/>
+              </w:rPr>
+              <w:t>Step n.</w:t>
+            </w:r>
+          </w:p>
+        </w:tc>
+        <w:tc>
+          <w:tcPr>
+            <w:tcW w:w="3260" w:type="dxa"/>
+          </w:tcPr>
+          <w:p>
+            <w:pPr>
+              <w:cnfStyle w:val="000000000000" w:firstRow="0" w:lastRow="0" w:firstColumn="0" w:lastColumn="0" w:oddVBand="0" w:evenVBand="0" w:oddHBand="0" w:evenHBand="0" w:firstRowFirstColumn="0" w:firstRowLastColumn="0" w:lastRowFirstColumn="0" w:lastRowLastColumn="0"/>
+              <w:rPr>
+                <w:b/>
+                <w:bCs/>
+                <w:i/>
+                <w:iCs/>
+                <w:color w:val="1F3864" w:themeColor="accent1" w:themeShade="80"/>
+                <w:lang w:val="en-US"/>
+              </w:rPr>
+            </w:pPr>
+            <w:r>
+              <w:rPr>
+                <w:b/>
+                <w:bCs/>
+                <w:i/>
+                <w:iCs/>
+                <w:color w:val="1F3864" w:themeColor="accent1" w:themeShade="80"/>
+                <w:lang w:val="en-US"/>
+              </w:rPr>
+              <w:t>Cliente</w:t>
+            </w:r>
+          </w:p>
+        </w:tc>
+        <w:tc>
+          <w:tcPr>
+            <w:tcW w:w="3118" w:type="dxa"/>
+          </w:tcPr>
+          <w:p>
+            <w:pPr>
+              <w:cnfStyle w:val="000000000000" w:firstRow="0" w:lastRow="0" w:firstColumn="0" w:lastColumn="0" w:oddVBand="0" w:evenVBand="0" w:oddHBand="0" w:evenHBand="0" w:firstRowFirstColumn="0" w:firstRowLastColumn="0" w:lastRowFirstColumn="0" w:lastRowLastColumn="0"/>
+              <w:rPr>
+                <w:b/>
+                <w:bCs/>
+                <w:i/>
+                <w:iCs/>
+                <w:color w:val="1F3864" w:themeColor="accent1" w:themeShade="80"/>
+                <w:lang w:val="en-US"/>
+              </w:rPr>
+            </w:pPr>
+            <w:r>
+              <w:rPr>
+                <w:b/>
+                <w:bCs/>
+                <w:i/>
+                <w:iCs/>
+                <w:color w:val="1F3864" w:themeColor="accent1" w:themeShade="80"/>
+                <w:lang w:val="en-US"/>
+              </w:rPr>
+              <w:t>System</w:t>
+            </w:r>
+          </w:p>
+        </w:tc>
+      </w:tr>
+      <w:tr>
+        <w:trPr>
+          <w:cnfStyle w:val="000000100000" w:firstRow="0" w:lastRow="0" w:firstColumn="0" w:lastColumn="0" w:oddVBand="0" w:evenVBand="0" w:oddHBand="1" w:evenHBand="0" w:firstRowFirstColumn="0" w:firstRowLastColumn="0" w:lastRowFirstColumn="0" w:lastRowLastColumn="0"/>
+          <w:trHeight w:val="436"/>
+        </w:trPr>
+        <w:tc>
+          <w:tcPr>
+            <w:cnfStyle w:val="001000000000" w:firstRow="0" w:lastRow="0" w:firstColumn="1" w:lastColumn="0" w:oddVBand="0" w:evenVBand="0" w:oddHBand="0" w:evenHBand="0" w:firstRowFirstColumn="0" w:firstRowLastColumn="0" w:lastRowFirstColumn="0" w:lastRowLastColumn="0"/>
+            <w:tcW w:w="2263" w:type="dxa"/>
+            <w:vMerge/>
+          </w:tcPr>
+          <w:p>
+            <w:pPr>
+              <w:rPr>
+                <w:color w:val="1F3864" w:themeColor="accent1" w:themeShade="80"/>
+                <w:lang w:val="en-US"/>
+              </w:rPr>
+            </w:pPr>
+          </w:p>
+        </w:tc>
+        <w:tc>
+          <w:tcPr>
+            <w:tcW w:w="851" w:type="dxa"/>
+          </w:tcPr>
+          <w:p>
+            <w:pPr>
+              <w:cnfStyle w:val="000000100000" w:firstRow="0" w:lastRow="0" w:firstColumn="0" w:lastColumn="0" w:oddVBand="0" w:evenVBand="0" w:oddHBand="1" w:evenHBand="0" w:firstRowFirstColumn="0" w:firstRowLastColumn="0" w:lastRowFirstColumn="0" w:lastRowLastColumn="0"/>
+              <w:rPr>
+                <w:lang w:val="en-US"/>
+              </w:rPr>
+            </w:pPr>
+            <w:r>
+              <w:rPr>
+                <w:lang w:val="en-US"/>
+              </w:rPr>
+              <w:t>1d</w:t>
+            </w:r>
+          </w:p>
+        </w:tc>
+        <w:tc>
+          <w:tcPr>
+            <w:tcW w:w="3260" w:type="dxa"/>
+          </w:tcPr>
+          <w:p>
+            <w:pPr>
+              <w:cnfStyle w:val="000000100000" w:firstRow="0" w:lastRow="0" w:firstColumn="0" w:lastColumn="0" w:oddVBand="0" w:evenVBand="0" w:oddHBand="1" w:evenHBand="0" w:firstRowFirstColumn="0" w:firstRowLastColumn="0" w:lastRowFirstColumn="0" w:lastRowLastColumn="0"/>
+            </w:pPr>
+            <w:r>
+              <w:t>Inserisce u</w:t>
+            </w:r>
+            <w:r>
+              <w:t>n testo non valido o vuoto</w:t>
+            </w:r>
+          </w:p>
+        </w:tc>
+        <w:tc>
+          <w:tcPr>
+            <w:tcW w:w="3118" w:type="dxa"/>
+          </w:tcPr>
+          <w:p>
+            <w:pPr>
+              <w:cnfStyle w:val="000000100000" w:firstRow="0" w:lastRow="0" w:firstColumn="0" w:lastColumn="0" w:oddVBand="0" w:evenVBand="0" w:oddHBand="1" w:evenHBand="0" w:firstRowFirstColumn="0" w:firstRowLastColumn="0" w:lastRowFirstColumn="0" w:lastRowLastColumn="0"/>
+            </w:pPr>
+          </w:p>
+        </w:tc>
+      </w:tr>
+      <w:tr>
+        <w:trPr>
+          <w:trHeight w:val="431"/>
+        </w:trPr>
+        <w:tc>
+          <w:tcPr>
+            <w:cnfStyle w:val="001000000000" w:firstRow="0" w:lastRow="0" w:firstColumn="1" w:lastColumn="0" w:oddVBand="0" w:evenVBand="0" w:oddHBand="0" w:evenHBand="0" w:firstRowFirstColumn="0" w:firstRowLastColumn="0" w:lastRowFirstColumn="0" w:lastRowLastColumn="0"/>
+            <w:tcW w:w="2263" w:type="dxa"/>
+            <w:vMerge/>
+          </w:tcPr>
+          <w:p>
+            <w:pPr>
+              <w:rPr>
+                <w:color w:val="1F3864" w:themeColor="accent1" w:themeShade="80"/>
+              </w:rPr>
+            </w:pPr>
+          </w:p>
+        </w:tc>
+        <w:tc>
+          <w:tcPr>
+            <w:tcW w:w="851" w:type="dxa"/>
+          </w:tcPr>
+          <w:p>
+            <w:pPr>
+              <w:cnfStyle w:val="000000000000" w:firstRow="0" w:lastRow="0" w:firstColumn="0" w:lastColumn="0" w:oddVBand="0" w:evenVBand="0" w:oddHBand="0" w:evenHBand="0" w:firstRowFirstColumn="0" w:firstRowLastColumn="0" w:lastRowFirstColumn="0" w:lastRowLastColumn="0"/>
+              <w:rPr>
+                <w:lang w:val="en-US"/>
+              </w:rPr>
+            </w:pPr>
+            <w:r>
+              <w:rPr>
+                <w:lang w:val="en-US"/>
+              </w:rPr>
+              <w:t>2d</w:t>
+            </w:r>
+          </w:p>
+        </w:tc>
+        <w:tc>
+          <w:tcPr>
+            <w:tcW w:w="3260" w:type="dxa"/>
+          </w:tcPr>
+          <w:p>
+            <w:pPr>
+              <w:cnfStyle w:val="000000000000" w:firstRow="0" w:lastRow="0" w:firstColumn="0" w:lastColumn="0" w:oddVBand="0" w:evenVBand="0" w:oddHBand="0" w:evenHBand="0" w:firstRowFirstColumn="0" w:firstRowLastColumn="0" w:lastRowFirstColumn="0" w:lastRowLastColumn="0"/>
+              <w:rPr>
+                <w:lang w:val="en-US"/>
+              </w:rPr>
+            </w:pPr>
+            <w:r>
+              <w:rPr>
+                <w:lang w:val="en-US"/>
+              </w:rPr>
+              <w:t>Inserisce Numero Di Stelle</w:t>
+            </w:r>
+          </w:p>
+        </w:tc>
+        <w:tc>
+          <w:tcPr>
+            <w:tcW w:w="3118" w:type="dxa"/>
+          </w:tcPr>
+          <w:p>
+            <w:pPr>
+              <w:cnfStyle w:val="000000000000" w:firstRow="0" w:lastRow="0" w:firstColumn="0" w:lastColumn="0" w:oddVBand="0" w:evenVBand="0" w:oddHBand="0" w:evenHBand="0" w:firstRowFirstColumn="0" w:firstRowLastColumn="0" w:lastRowFirstColumn="0" w:lastRowLastColumn="0"/>
+            </w:pPr>
+          </w:p>
+        </w:tc>
+      </w:tr>
+      <w:tr>
+        <w:trPr>
+          <w:cnfStyle w:val="000000100000" w:firstRow="0" w:lastRow="0" w:firstColumn="0" w:lastColumn="0" w:oddVBand="0" w:evenVBand="0" w:oddHBand="1" w:evenHBand="0" w:firstRowFirstColumn="0" w:firstRowLastColumn="0" w:lastRowFirstColumn="0" w:lastRowLastColumn="0"/>
+          <w:trHeight w:val="431"/>
+        </w:trPr>
+        <w:tc>
+          <w:tcPr>
+            <w:cnfStyle w:val="001000000000" w:firstRow="0" w:lastRow="0" w:firstColumn="1" w:lastColumn="0" w:oddVBand="0" w:evenVBand="0" w:oddHBand="0" w:evenHBand="0" w:firstRowFirstColumn="0" w:firstRowLastColumn="0" w:lastRowFirstColumn="0" w:lastRowLastColumn="0"/>
+            <w:tcW w:w="2263" w:type="dxa"/>
+            <w:vMerge/>
+          </w:tcPr>
+          <w:p>
+            <w:pPr>
+              <w:rPr>
+                <w:color w:val="1F3864" w:themeColor="accent1" w:themeShade="80"/>
+              </w:rPr>
+            </w:pPr>
+          </w:p>
+        </w:tc>
+        <w:tc>
+          <w:tcPr>
+            <w:tcW w:w="851" w:type="dxa"/>
+          </w:tcPr>
+          <w:p>
+            <w:pPr>
+              <w:cnfStyle w:val="000000100000" w:firstRow="0" w:lastRow="0" w:firstColumn="0" w:lastColumn="0" w:oddVBand="0" w:evenVBand="0" w:oddHBand="1" w:evenHBand="0" w:firstRowFirstColumn="0" w:firstRowLastColumn="0" w:lastRowFirstColumn="0" w:lastRowLastColumn="0"/>
+              <w:rPr>
+                <w:lang w:val="en-US"/>
+              </w:rPr>
+            </w:pPr>
+            <w:r>
+              <w:rPr>
+                <w:lang w:val="en-US"/>
+              </w:rPr>
+              <w:t>3d</w:t>
+            </w:r>
+          </w:p>
+        </w:tc>
+        <w:tc>
+          <w:tcPr>
+            <w:tcW w:w="3260" w:type="dxa"/>
+          </w:tcPr>
+          <w:p>
+            <w:pPr>
+              <w:cnfStyle w:val="000000100000" w:firstRow="0" w:lastRow="0" w:firstColumn="0" w:lastColumn="0" w:oddVBand="0" w:evenVBand="0" w:oddHBand="1" w:evenHBand="0" w:firstRowFirstColumn="0" w:firstRowLastColumn="0" w:lastRowFirstColumn="0" w:lastRowLastColumn="0"/>
+              <w:rPr>
+                <w:lang w:val="en-US"/>
+              </w:rPr>
+            </w:pPr>
+            <w:r>
+              <w:rPr>
+                <w:lang w:val="en-US"/>
+              </w:rPr>
+              <w:t>Clicca Invia Valutazione</w:t>
+            </w:r>
+          </w:p>
+        </w:tc>
+        <w:tc>
+          <w:tcPr>
+            <w:tcW w:w="3118" w:type="dxa"/>
+          </w:tcPr>
+          <w:p>
+            <w:pPr>
+              <w:cnfStyle w:val="000000100000" w:firstRow="0" w:lastRow="0" w:firstColumn="0" w:lastColumn="0" w:oddVBand="0" w:evenVBand="0" w:oddHBand="1" w:evenHBand="0" w:firstRowFirstColumn="0" w:firstRowLastColumn="0" w:lastRowFirstColumn="0" w:lastRowLastColumn="0"/>
+            </w:pPr>
+          </w:p>
+        </w:tc>
+      </w:tr>
+      <w:tr>
+        <w:trPr>
+          <w:trHeight w:val="431"/>
+        </w:trPr>
+        <w:tc>
+          <w:tcPr>
+            <w:cnfStyle w:val="001000000000" w:firstRow="0" w:lastRow="0" w:firstColumn="1" w:lastColumn="0" w:oddVBand="0" w:evenVBand="0" w:oddHBand="0" w:evenHBand="0" w:firstRowFirstColumn="0" w:firstRowLastColumn="0" w:lastRowFirstColumn="0" w:lastRowLastColumn="0"/>
+            <w:tcW w:w="2263" w:type="dxa"/>
+            <w:vMerge/>
+          </w:tcPr>
+          <w:p>
+            <w:pPr>
+              <w:rPr>
+                <w:color w:val="1F3864" w:themeColor="accent1" w:themeShade="80"/>
+              </w:rPr>
+            </w:pPr>
+          </w:p>
+        </w:tc>
+        <w:tc>
+          <w:tcPr>
+            <w:tcW w:w="851" w:type="dxa"/>
+          </w:tcPr>
+          <w:p>
+            <w:pPr>
+              <w:cnfStyle w:val="000000000000" w:firstRow="0" w:lastRow="0" w:firstColumn="0" w:lastColumn="0" w:oddVBand="0" w:evenVBand="0" w:oddHBand="0" w:evenHBand="0" w:firstRowFirstColumn="0" w:firstRowLastColumn="0" w:lastRowFirstColumn="0" w:lastRowLastColumn="0"/>
+              <w:rPr>
+                <w:lang w:val="en-US"/>
+              </w:rPr>
+            </w:pPr>
+            <w:r>
+              <w:rPr>
+                <w:lang w:val="en-US"/>
+              </w:rPr>
+              <w:t>4d</w:t>
+            </w:r>
+          </w:p>
+        </w:tc>
+        <w:tc>
+          <w:tcPr>
+            <w:tcW w:w="3260" w:type="dxa"/>
+          </w:tcPr>
+          <w:p>
+            <w:pPr>
+              <w:cnfStyle w:val="000000000000" w:firstRow="0" w:lastRow="0" w:firstColumn="0" w:lastColumn="0" w:oddVBand="0" w:evenVBand="0" w:oddHBand="0" w:evenHBand="0" w:firstRowFirstColumn="0" w:firstRowLastColumn="0" w:lastRowFirstColumn="0" w:lastRowLastColumn="0"/>
+              <w:rPr>
+                <w:lang w:val="en-US"/>
+              </w:rPr>
+            </w:pPr>
+          </w:p>
+        </w:tc>
+        <w:tc>
+          <w:tcPr>
+            <w:tcW w:w="3118" w:type="dxa"/>
+          </w:tcPr>
+          <w:p>
+            <w:pPr>
+              <w:cnfStyle w:val="000000000000" w:firstRow="0" w:lastRow="0" w:firstColumn="0" w:lastColumn="0" w:oddVBand="0" w:evenVBand="0" w:oddHBand="0" w:evenHBand="0" w:firstRowFirstColumn="0" w:firstRowLastColumn="0" w:lastRowFirstColumn="0" w:lastRowLastColumn="0"/>
+            </w:pPr>
+            <w:r>
+              <w:t>Mostra Un Messaggio Di Errore (Relativo Al Testo)</w:t>
             </w:r>
           </w:p>
         </w:tc>
@@ -1495,7 +1971,7 @@
                 <w:iCs/>
                 <w:color w:val="1F3864" w:themeColor="accent1" w:themeShade="80"/>
               </w:rPr>
-              <w:t>C</w:t>
+              <w:t>E</w:t>
             </w:r>
           </w:p>
           <w:p>
@@ -1536,7 +2012,7 @@
                 <w:iCs/>
                 <w:color w:val="1F3864" w:themeColor="accent1" w:themeShade="80"/>
               </w:rPr>
-              <w:t>Inserisce Un Testo Non Valido o Vuoto e Non Inserisce Nessuna Stella</w:t>
+              <w:t>Non Inserisce Il Numero Di Stelle</w:t>
             </w:r>
             <w:r>
               <w:rPr>
@@ -1670,13 +2146,7 @@
               <w:rPr>
                 <w:lang w:val="en-US"/>
               </w:rPr>
-              <w:t>1</w:t>
-            </w:r>
-            <w:r>
-              <w:rPr>
-                <w:lang w:val="en-US"/>
-              </w:rPr>
-              <w:t>c</w:t>
+              <w:t>1e</w:t>
             </w:r>
           </w:p>
         </w:tc>
@@ -1689,10 +2159,7 @@
               <w:cnfStyle w:val="000000000000" w:firstRow="0" w:lastRow="0" w:firstColumn="0" w:lastColumn="0" w:oddVBand="0" w:evenVBand="0" w:oddHBand="0" w:evenHBand="0" w:firstRowFirstColumn="0" w:firstRowLastColumn="0" w:lastRowFirstColumn="0" w:lastRowLastColumn="0"/>
             </w:pPr>
             <w:r>
-              <w:t>Inserisce u</w:t>
-            </w:r>
-            <w:r>
-              <w:t>n testo non valido o vuoto e non inserisce nessuna stella</w:t>
+              <w:t>Non Inserisce Il Numero Di Stelle</w:t>
             </w:r>
           </w:p>
         </w:tc>
@@ -1741,7 +2208,7 @@
               <w:rPr>
                 <w:lang w:val="en-US"/>
               </w:rPr>
-              <w:t>2c</w:t>
+              <w:t>2e</w:t>
             </w:r>
           </w:p>
         </w:tc>
@@ -1808,7 +2275,7 @@
               <w:rPr>
                 <w:lang w:val="en-US"/>
               </w:rPr>
-              <w:t>3c</w:t>
+              <w:t>3e</w:t>
             </w:r>
           </w:p>
         </w:tc>
@@ -1832,820 +2299,6 @@
           <w:p>
             <w:pPr>
               <w:cnfStyle w:val="000000000000" w:firstRow="0" w:lastRow="0" w:firstColumn="0" w:lastColumn="0" w:oddVBand="0" w:evenVBand="0" w:oddHBand="0" w:evenHBand="0" w:firstRowFirstColumn="0" w:firstRowLastColumn="0" w:lastRowFirstColumn="0" w:lastRowLastColumn="0"/>
-            </w:pPr>
-            <w:r>
-              <w:t>Mostra Un</w:t>
-            </w:r>
-            <w:r>
-              <w:t xml:space="preserve"> Messaggio Di Errore a ridosso dei form</w:t>
-            </w:r>
-          </w:p>
-        </w:tc>
-      </w:tr>
-      <w:tr>
-        <w:trPr>
-          <w:cnfStyle w:val="000000100000" w:firstRow="0" w:lastRow="0" w:firstColumn="0" w:lastColumn="0" w:oddVBand="0" w:evenVBand="0" w:oddHBand="1" w:evenHBand="0" w:firstRowFirstColumn="0" w:firstRowLastColumn="0" w:lastRowFirstColumn="0" w:lastRowLastColumn="0"/>
-          <w:trHeight w:val="268"/>
-        </w:trPr>
-        <w:tc>
-          <w:tcPr>
-            <w:cnfStyle w:val="001000000000" w:firstRow="0" w:lastRow="0" w:firstColumn="1" w:lastColumn="0" w:oddVBand="0" w:evenVBand="0" w:oddHBand="0" w:evenHBand="0" w:firstRowFirstColumn="0" w:firstRowLastColumn="0" w:lastRowFirstColumn="0" w:lastRowLastColumn="0"/>
-            <w:tcW w:w="2263" w:type="dxa"/>
-            <w:vMerge w:val="restart"/>
-          </w:tcPr>
-          <w:p>
-            <w:pPr>
-              <w:rPr>
-                <w:b w:val="0"/>
-                <w:bCs w:val="0"/>
-                <w:i/>
-                <w:iCs/>
-                <w:color w:val="1F3864" w:themeColor="accent1" w:themeShade="80"/>
-              </w:rPr>
-            </w:pPr>
-            <w:r>
-              <w:rPr>
-                <w:i/>
-                <w:iCs/>
-                <w:color w:val="1F3864" w:themeColor="accent1" w:themeShade="80"/>
-              </w:rPr>
-              <w:t xml:space="preserve">Extension Point </w:t>
-            </w:r>
-            <w:r>
-              <w:rPr>
-                <w:i/>
-                <w:iCs/>
-                <w:color w:val="1F3864" w:themeColor="accent1" w:themeShade="80"/>
-              </w:rPr>
-              <w:t>D</w:t>
-            </w:r>
-          </w:p>
-          <w:p>
-            <w:pPr>
-              <w:rPr>
-                <w:i/>
-                <w:iCs/>
-                <w:color w:val="1F3864" w:themeColor="accent1" w:themeShade="80"/>
-              </w:rPr>
-            </w:pPr>
-            <w:r>
-              <w:rPr>
-                <w:i/>
-                <w:iCs/>
-                <w:color w:val="1F3864" w:themeColor="accent1" w:themeShade="80"/>
-              </w:rPr>
-              <w:t>(</w:t>
-            </w:r>
-            <w:r>
-              <w:rPr>
-                <w:i/>
-                <w:iCs/>
-                <w:color w:val="1F3864" w:themeColor="accent1" w:themeShade="80"/>
-              </w:rPr>
-              <w:t>Cliente</w:t>
-            </w:r>
-            <w:r>
-              <w:rPr>
-                <w:i/>
-                <w:iCs/>
-                <w:color w:val="1F3864" w:themeColor="accent1" w:themeShade="80"/>
-              </w:rPr>
-              <w:t xml:space="preserve"> </w:t>
-            </w:r>
-            <w:r>
-              <w:rPr>
-                <w:i/>
-                <w:iCs/>
-                <w:color w:val="1F3864" w:themeColor="accent1" w:themeShade="80"/>
-              </w:rPr>
-              <w:t>Inserisce Un Testo Non Valido o Vuoto</w:t>
-            </w:r>
-            <w:r>
-              <w:rPr>
-                <w:i/>
-                <w:iCs/>
-                <w:color w:val="1F3864" w:themeColor="accent1" w:themeShade="80"/>
-              </w:rPr>
-              <w:t>)</w:t>
-            </w:r>
-          </w:p>
-        </w:tc>
-        <w:tc>
-          <w:tcPr>
-            <w:tcW w:w="851" w:type="dxa"/>
-          </w:tcPr>
-          <w:p>
-            <w:pPr>
-              <w:cnfStyle w:val="000000100000" w:firstRow="0" w:lastRow="0" w:firstColumn="0" w:lastColumn="0" w:oddVBand="0" w:evenVBand="0" w:oddHBand="1" w:evenHBand="0" w:firstRowFirstColumn="0" w:firstRowLastColumn="0" w:lastRowFirstColumn="0" w:lastRowLastColumn="0"/>
-              <w:rPr>
-                <w:b/>
-                <w:bCs/>
-                <w:i/>
-                <w:iCs/>
-                <w:color w:val="1F3864" w:themeColor="accent1" w:themeShade="80"/>
-                <w:lang w:val="en-US"/>
-              </w:rPr>
-            </w:pPr>
-            <w:r>
-              <w:rPr>
-                <w:b/>
-                <w:bCs/>
-                <w:i/>
-                <w:iCs/>
-                <w:color w:val="1F3864" w:themeColor="accent1" w:themeShade="80"/>
-                <w:lang w:val="en-US"/>
-              </w:rPr>
-              <w:t>Step n.</w:t>
-            </w:r>
-          </w:p>
-        </w:tc>
-        <w:tc>
-          <w:tcPr>
-            <w:tcW w:w="3260" w:type="dxa"/>
-          </w:tcPr>
-          <w:p>
-            <w:pPr>
-              <w:cnfStyle w:val="000000100000" w:firstRow="0" w:lastRow="0" w:firstColumn="0" w:lastColumn="0" w:oddVBand="0" w:evenVBand="0" w:oddHBand="1" w:evenHBand="0" w:firstRowFirstColumn="0" w:firstRowLastColumn="0" w:lastRowFirstColumn="0" w:lastRowLastColumn="0"/>
-              <w:rPr>
-                <w:b/>
-                <w:bCs/>
-                <w:i/>
-                <w:iCs/>
-                <w:color w:val="1F3864" w:themeColor="accent1" w:themeShade="80"/>
-                <w:lang w:val="en-US"/>
-              </w:rPr>
-            </w:pPr>
-            <w:r>
-              <w:rPr>
-                <w:b/>
-                <w:bCs/>
-                <w:i/>
-                <w:iCs/>
-                <w:color w:val="1F3864" w:themeColor="accent1" w:themeShade="80"/>
-                <w:lang w:val="en-US"/>
-              </w:rPr>
-              <w:t>Cliente</w:t>
-            </w:r>
-          </w:p>
-        </w:tc>
-        <w:tc>
-          <w:tcPr>
-            <w:tcW w:w="3118" w:type="dxa"/>
-          </w:tcPr>
-          <w:p>
-            <w:pPr>
-              <w:cnfStyle w:val="000000100000" w:firstRow="0" w:lastRow="0" w:firstColumn="0" w:lastColumn="0" w:oddVBand="0" w:evenVBand="0" w:oddHBand="1" w:evenHBand="0" w:firstRowFirstColumn="0" w:firstRowLastColumn="0" w:lastRowFirstColumn="0" w:lastRowLastColumn="0"/>
-              <w:rPr>
-                <w:b/>
-                <w:bCs/>
-                <w:i/>
-                <w:iCs/>
-                <w:color w:val="1F3864" w:themeColor="accent1" w:themeShade="80"/>
-                <w:lang w:val="en-US"/>
-              </w:rPr>
-            </w:pPr>
-            <w:r>
-              <w:rPr>
-                <w:b/>
-                <w:bCs/>
-                <w:i/>
-                <w:iCs/>
-                <w:color w:val="1F3864" w:themeColor="accent1" w:themeShade="80"/>
-                <w:lang w:val="en-US"/>
-              </w:rPr>
-              <w:t>System</w:t>
-            </w:r>
-          </w:p>
-        </w:tc>
-      </w:tr>
-      <w:tr>
-        <w:trPr>
-          <w:trHeight w:val="436"/>
-        </w:trPr>
-        <w:tc>
-          <w:tcPr>
-            <w:cnfStyle w:val="001000000000" w:firstRow="0" w:lastRow="0" w:firstColumn="1" w:lastColumn="0" w:oddVBand="0" w:evenVBand="0" w:oddHBand="0" w:evenHBand="0" w:firstRowFirstColumn="0" w:firstRowLastColumn="0" w:lastRowFirstColumn="0" w:lastRowLastColumn="0"/>
-            <w:tcW w:w="2263" w:type="dxa"/>
-            <w:vMerge/>
-          </w:tcPr>
-          <w:p>
-            <w:pPr>
-              <w:rPr>
-                <w:color w:val="1F3864" w:themeColor="accent1" w:themeShade="80"/>
-                <w:lang w:val="en-US"/>
-              </w:rPr>
-            </w:pPr>
-          </w:p>
-        </w:tc>
-        <w:tc>
-          <w:tcPr>
-            <w:tcW w:w="851" w:type="dxa"/>
-          </w:tcPr>
-          <w:p>
-            <w:pPr>
-              <w:cnfStyle w:val="000000000000" w:firstRow="0" w:lastRow="0" w:firstColumn="0" w:lastColumn="0" w:oddVBand="0" w:evenVBand="0" w:oddHBand="0" w:evenHBand="0" w:firstRowFirstColumn="0" w:firstRowLastColumn="0" w:lastRowFirstColumn="0" w:lastRowLastColumn="0"/>
-              <w:rPr>
-                <w:lang w:val="en-US"/>
-              </w:rPr>
-            </w:pPr>
-            <w:r>
-              <w:rPr>
-                <w:lang w:val="en-US"/>
-              </w:rPr>
-              <w:t>1d</w:t>
-            </w:r>
-          </w:p>
-        </w:tc>
-        <w:tc>
-          <w:tcPr>
-            <w:tcW w:w="3260" w:type="dxa"/>
-          </w:tcPr>
-          <w:p>
-            <w:pPr>
-              <w:cnfStyle w:val="000000000000" w:firstRow="0" w:lastRow="0" w:firstColumn="0" w:lastColumn="0" w:oddVBand="0" w:evenVBand="0" w:oddHBand="0" w:evenHBand="0" w:firstRowFirstColumn="0" w:firstRowLastColumn="0" w:lastRowFirstColumn="0" w:lastRowLastColumn="0"/>
-            </w:pPr>
-            <w:r>
-              <w:t>Inserisce u</w:t>
-            </w:r>
-            <w:r>
-              <w:t>n testo non valido o vuoto</w:t>
-            </w:r>
-          </w:p>
-        </w:tc>
-        <w:tc>
-          <w:tcPr>
-            <w:tcW w:w="3118" w:type="dxa"/>
-          </w:tcPr>
-          <w:p>
-            <w:pPr>
-              <w:cnfStyle w:val="000000000000" w:firstRow="0" w:lastRow="0" w:firstColumn="0" w:lastColumn="0" w:oddVBand="0" w:evenVBand="0" w:oddHBand="0" w:evenHBand="0" w:firstRowFirstColumn="0" w:firstRowLastColumn="0" w:lastRowFirstColumn="0" w:lastRowLastColumn="0"/>
-            </w:pPr>
-          </w:p>
-        </w:tc>
-      </w:tr>
-      <w:tr>
-        <w:trPr>
-          <w:cnfStyle w:val="000000100000" w:firstRow="0" w:lastRow="0" w:firstColumn="0" w:lastColumn="0" w:oddVBand="0" w:evenVBand="0" w:oddHBand="1" w:evenHBand="0" w:firstRowFirstColumn="0" w:firstRowLastColumn="0" w:lastRowFirstColumn="0" w:lastRowLastColumn="0"/>
-          <w:trHeight w:val="431"/>
-        </w:trPr>
-        <w:tc>
-          <w:tcPr>
-            <w:cnfStyle w:val="001000000000" w:firstRow="0" w:lastRow="0" w:firstColumn="1" w:lastColumn="0" w:oddVBand="0" w:evenVBand="0" w:oddHBand="0" w:evenHBand="0" w:firstRowFirstColumn="0" w:firstRowLastColumn="0" w:lastRowFirstColumn="0" w:lastRowLastColumn="0"/>
-            <w:tcW w:w="2263" w:type="dxa"/>
-            <w:vMerge/>
-          </w:tcPr>
-          <w:p>
-            <w:pPr>
-              <w:rPr>
-                <w:color w:val="1F3864" w:themeColor="accent1" w:themeShade="80"/>
-              </w:rPr>
-            </w:pPr>
-          </w:p>
-        </w:tc>
-        <w:tc>
-          <w:tcPr>
-            <w:tcW w:w="851" w:type="dxa"/>
-          </w:tcPr>
-          <w:p>
-            <w:pPr>
-              <w:cnfStyle w:val="000000100000" w:firstRow="0" w:lastRow="0" w:firstColumn="0" w:lastColumn="0" w:oddVBand="0" w:evenVBand="0" w:oddHBand="1" w:evenHBand="0" w:firstRowFirstColumn="0" w:firstRowLastColumn="0" w:lastRowFirstColumn="0" w:lastRowLastColumn="0"/>
-              <w:rPr>
-                <w:lang w:val="en-US"/>
-              </w:rPr>
-            </w:pPr>
-            <w:r>
-              <w:rPr>
-                <w:lang w:val="en-US"/>
-              </w:rPr>
-              <w:t>2d</w:t>
-            </w:r>
-          </w:p>
-        </w:tc>
-        <w:tc>
-          <w:tcPr>
-            <w:tcW w:w="3260" w:type="dxa"/>
-          </w:tcPr>
-          <w:p>
-            <w:pPr>
-              <w:cnfStyle w:val="000000100000" w:firstRow="0" w:lastRow="0" w:firstColumn="0" w:lastColumn="0" w:oddVBand="0" w:evenVBand="0" w:oddHBand="1" w:evenHBand="0" w:firstRowFirstColumn="0" w:firstRowLastColumn="0" w:lastRowFirstColumn="0" w:lastRowLastColumn="0"/>
-              <w:rPr>
-                <w:lang w:val="en-US"/>
-              </w:rPr>
-            </w:pPr>
-            <w:r>
-              <w:rPr>
-                <w:lang w:val="en-US"/>
-              </w:rPr>
-              <w:t>Inserisce Numero Di Stelle</w:t>
-            </w:r>
-          </w:p>
-        </w:tc>
-        <w:tc>
-          <w:tcPr>
-            <w:tcW w:w="3118" w:type="dxa"/>
-          </w:tcPr>
-          <w:p>
-            <w:pPr>
-              <w:cnfStyle w:val="000000100000" w:firstRow="0" w:lastRow="0" w:firstColumn="0" w:lastColumn="0" w:oddVBand="0" w:evenVBand="0" w:oddHBand="1" w:evenHBand="0" w:firstRowFirstColumn="0" w:firstRowLastColumn="0" w:lastRowFirstColumn="0" w:lastRowLastColumn="0"/>
-            </w:pPr>
-          </w:p>
-        </w:tc>
-      </w:tr>
-      <w:tr>
-        <w:trPr>
-          <w:trHeight w:val="431"/>
-        </w:trPr>
-        <w:tc>
-          <w:tcPr>
-            <w:cnfStyle w:val="001000000000" w:firstRow="0" w:lastRow="0" w:firstColumn="1" w:lastColumn="0" w:oddVBand="0" w:evenVBand="0" w:oddHBand="0" w:evenHBand="0" w:firstRowFirstColumn="0" w:firstRowLastColumn="0" w:lastRowFirstColumn="0" w:lastRowLastColumn="0"/>
-            <w:tcW w:w="2263" w:type="dxa"/>
-            <w:vMerge/>
-          </w:tcPr>
-          <w:p>
-            <w:pPr>
-              <w:rPr>
-                <w:color w:val="1F3864" w:themeColor="accent1" w:themeShade="80"/>
-              </w:rPr>
-            </w:pPr>
-          </w:p>
-        </w:tc>
-        <w:tc>
-          <w:tcPr>
-            <w:tcW w:w="851" w:type="dxa"/>
-          </w:tcPr>
-          <w:p>
-            <w:pPr>
-              <w:cnfStyle w:val="000000000000" w:firstRow="0" w:lastRow="0" w:firstColumn="0" w:lastColumn="0" w:oddVBand="0" w:evenVBand="0" w:oddHBand="0" w:evenHBand="0" w:firstRowFirstColumn="0" w:firstRowLastColumn="0" w:lastRowFirstColumn="0" w:lastRowLastColumn="0"/>
-              <w:rPr>
-                <w:lang w:val="en-US"/>
-              </w:rPr>
-            </w:pPr>
-            <w:r>
-              <w:rPr>
-                <w:lang w:val="en-US"/>
-              </w:rPr>
-              <w:t>3d</w:t>
-            </w:r>
-          </w:p>
-        </w:tc>
-        <w:tc>
-          <w:tcPr>
-            <w:tcW w:w="3260" w:type="dxa"/>
-          </w:tcPr>
-          <w:p>
-            <w:pPr>
-              <w:cnfStyle w:val="000000000000" w:firstRow="0" w:lastRow="0" w:firstColumn="0" w:lastColumn="0" w:oddVBand="0" w:evenVBand="0" w:oddHBand="0" w:evenHBand="0" w:firstRowFirstColumn="0" w:firstRowLastColumn="0" w:lastRowFirstColumn="0" w:lastRowLastColumn="0"/>
-              <w:rPr>
-                <w:lang w:val="en-US"/>
-              </w:rPr>
-            </w:pPr>
-            <w:r>
-              <w:rPr>
-                <w:lang w:val="en-US"/>
-              </w:rPr>
-              <w:t>Clicca Invia Valutazione</w:t>
-            </w:r>
-          </w:p>
-        </w:tc>
-        <w:tc>
-          <w:tcPr>
-            <w:tcW w:w="3118" w:type="dxa"/>
-          </w:tcPr>
-          <w:p>
-            <w:pPr>
-              <w:cnfStyle w:val="000000000000" w:firstRow="0" w:lastRow="0" w:firstColumn="0" w:lastColumn="0" w:oddVBand="0" w:evenVBand="0" w:oddHBand="0" w:evenHBand="0" w:firstRowFirstColumn="0" w:firstRowLastColumn="0" w:lastRowFirstColumn="0" w:lastRowLastColumn="0"/>
-            </w:pPr>
-          </w:p>
-        </w:tc>
-      </w:tr>
-      <w:tr>
-        <w:trPr>
-          <w:cnfStyle w:val="000000100000" w:firstRow="0" w:lastRow="0" w:firstColumn="0" w:lastColumn="0" w:oddVBand="0" w:evenVBand="0" w:oddHBand="1" w:evenHBand="0" w:firstRowFirstColumn="0" w:firstRowLastColumn="0" w:lastRowFirstColumn="0" w:lastRowLastColumn="0"/>
-          <w:trHeight w:val="431"/>
-        </w:trPr>
-        <w:tc>
-          <w:tcPr>
-            <w:cnfStyle w:val="001000000000" w:firstRow="0" w:lastRow="0" w:firstColumn="1" w:lastColumn="0" w:oddVBand="0" w:evenVBand="0" w:oddHBand="0" w:evenHBand="0" w:firstRowFirstColumn="0" w:firstRowLastColumn="0" w:lastRowFirstColumn="0" w:lastRowLastColumn="0"/>
-            <w:tcW w:w="2263" w:type="dxa"/>
-            <w:vMerge/>
-          </w:tcPr>
-          <w:p>
-            <w:pPr>
-              <w:rPr>
-                <w:color w:val="1F3864" w:themeColor="accent1" w:themeShade="80"/>
-              </w:rPr>
-            </w:pPr>
-          </w:p>
-        </w:tc>
-        <w:tc>
-          <w:tcPr>
-            <w:tcW w:w="851" w:type="dxa"/>
-          </w:tcPr>
-          <w:p>
-            <w:pPr>
-              <w:cnfStyle w:val="000000100000" w:firstRow="0" w:lastRow="0" w:firstColumn="0" w:lastColumn="0" w:oddVBand="0" w:evenVBand="0" w:oddHBand="1" w:evenHBand="0" w:firstRowFirstColumn="0" w:firstRowLastColumn="0" w:lastRowFirstColumn="0" w:lastRowLastColumn="0"/>
-              <w:rPr>
-                <w:lang w:val="en-US"/>
-              </w:rPr>
-            </w:pPr>
-            <w:r>
-              <w:rPr>
-                <w:lang w:val="en-US"/>
-              </w:rPr>
-              <w:t>4d</w:t>
-            </w:r>
-          </w:p>
-        </w:tc>
-        <w:tc>
-          <w:tcPr>
-            <w:tcW w:w="3260" w:type="dxa"/>
-          </w:tcPr>
-          <w:p>
-            <w:pPr>
-              <w:cnfStyle w:val="000000100000" w:firstRow="0" w:lastRow="0" w:firstColumn="0" w:lastColumn="0" w:oddVBand="0" w:evenVBand="0" w:oddHBand="1" w:evenHBand="0" w:firstRowFirstColumn="0" w:firstRowLastColumn="0" w:lastRowFirstColumn="0" w:lastRowLastColumn="0"/>
-              <w:rPr>
-                <w:lang w:val="en-US"/>
-              </w:rPr>
-            </w:pPr>
-          </w:p>
-        </w:tc>
-        <w:tc>
-          <w:tcPr>
-            <w:tcW w:w="3118" w:type="dxa"/>
-          </w:tcPr>
-          <w:p>
-            <w:pPr>
-              <w:cnfStyle w:val="000000100000" w:firstRow="0" w:lastRow="0" w:firstColumn="0" w:lastColumn="0" w:oddVBand="0" w:evenVBand="0" w:oddHBand="1" w:evenHBand="0" w:firstRowFirstColumn="0" w:firstRowLastColumn="0" w:lastRowFirstColumn="0" w:lastRowLastColumn="0"/>
-            </w:pPr>
-            <w:r>
-              <w:t>Mostra Un Messaggio Di Errore (Relativo Al Testo)</w:t>
-            </w:r>
-          </w:p>
-        </w:tc>
-      </w:tr>
-      <w:tr>
-        <w:trPr>
-          <w:trHeight w:val="268"/>
-        </w:trPr>
-        <w:tc>
-          <w:tcPr>
-            <w:cnfStyle w:val="001000000000" w:firstRow="0" w:lastRow="0" w:firstColumn="1" w:lastColumn="0" w:oddVBand="0" w:evenVBand="0" w:oddHBand="0" w:evenHBand="0" w:firstRowFirstColumn="0" w:firstRowLastColumn="0" w:lastRowFirstColumn="0" w:lastRowLastColumn="0"/>
-            <w:tcW w:w="2263" w:type="dxa"/>
-            <w:vMerge w:val="restart"/>
-          </w:tcPr>
-          <w:p>
-            <w:pPr>
-              <w:rPr>
-                <w:b w:val="0"/>
-                <w:bCs w:val="0"/>
-                <w:i/>
-                <w:iCs/>
-                <w:color w:val="1F3864" w:themeColor="accent1" w:themeShade="80"/>
-              </w:rPr>
-            </w:pPr>
-            <w:r>
-              <w:rPr>
-                <w:i/>
-                <w:iCs/>
-                <w:color w:val="1F3864" w:themeColor="accent1" w:themeShade="80"/>
-              </w:rPr>
-              <w:t xml:space="preserve">Extension Point </w:t>
-            </w:r>
-            <w:r>
-              <w:rPr>
-                <w:i/>
-                <w:iCs/>
-                <w:color w:val="1F3864" w:themeColor="accent1" w:themeShade="80"/>
-              </w:rPr>
-              <w:t>E</w:t>
-            </w:r>
-          </w:p>
-          <w:p>
-            <w:pPr>
-              <w:rPr>
-                <w:i/>
-                <w:iCs/>
-                <w:color w:val="1F3864" w:themeColor="accent1" w:themeShade="80"/>
-              </w:rPr>
-            </w:pPr>
-            <w:r>
-              <w:rPr>
-                <w:i/>
-                <w:iCs/>
-                <w:color w:val="1F3864" w:themeColor="accent1" w:themeShade="80"/>
-              </w:rPr>
-              <w:t>(</w:t>
-            </w:r>
-            <w:r>
-              <w:rPr>
-                <w:i/>
-                <w:iCs/>
-                <w:color w:val="1F3864" w:themeColor="accent1" w:themeShade="80"/>
-              </w:rPr>
-              <w:t>Cliente</w:t>
-            </w:r>
-            <w:r>
-              <w:rPr>
-                <w:i/>
-                <w:iCs/>
-                <w:color w:val="1F3864" w:themeColor="accent1" w:themeShade="80"/>
-              </w:rPr>
-              <w:t xml:space="preserve"> </w:t>
-            </w:r>
-            <w:r>
-              <w:rPr>
-                <w:i/>
-                <w:iCs/>
-                <w:color w:val="1F3864" w:themeColor="accent1" w:themeShade="80"/>
-              </w:rPr>
-              <w:t>Non Inserisce Il Numero Di Stelle</w:t>
-            </w:r>
-            <w:r>
-              <w:rPr>
-                <w:i/>
-                <w:iCs/>
-                <w:color w:val="1F3864" w:themeColor="accent1" w:themeShade="80"/>
-              </w:rPr>
-              <w:t>)</w:t>
-            </w:r>
-          </w:p>
-        </w:tc>
-        <w:tc>
-          <w:tcPr>
-            <w:tcW w:w="851" w:type="dxa"/>
-          </w:tcPr>
-          <w:p>
-            <w:pPr>
-              <w:cnfStyle w:val="000000000000" w:firstRow="0" w:lastRow="0" w:firstColumn="0" w:lastColumn="0" w:oddVBand="0" w:evenVBand="0" w:oddHBand="0" w:evenHBand="0" w:firstRowFirstColumn="0" w:firstRowLastColumn="0" w:lastRowFirstColumn="0" w:lastRowLastColumn="0"/>
-              <w:rPr>
-                <w:b/>
-                <w:bCs/>
-                <w:i/>
-                <w:iCs/>
-                <w:color w:val="1F3864" w:themeColor="accent1" w:themeShade="80"/>
-                <w:lang w:val="en-US"/>
-              </w:rPr>
-            </w:pPr>
-            <w:r>
-              <w:rPr>
-                <w:b/>
-                <w:bCs/>
-                <w:i/>
-                <w:iCs/>
-                <w:color w:val="1F3864" w:themeColor="accent1" w:themeShade="80"/>
-                <w:lang w:val="en-US"/>
-              </w:rPr>
-              <w:t>Step n.</w:t>
-            </w:r>
-          </w:p>
-        </w:tc>
-        <w:tc>
-          <w:tcPr>
-            <w:tcW w:w="3260" w:type="dxa"/>
-          </w:tcPr>
-          <w:p>
-            <w:pPr>
-              <w:cnfStyle w:val="000000000000" w:firstRow="0" w:lastRow="0" w:firstColumn="0" w:lastColumn="0" w:oddVBand="0" w:evenVBand="0" w:oddHBand="0" w:evenHBand="0" w:firstRowFirstColumn="0" w:firstRowLastColumn="0" w:lastRowFirstColumn="0" w:lastRowLastColumn="0"/>
-              <w:rPr>
-                <w:b/>
-                <w:bCs/>
-                <w:i/>
-                <w:iCs/>
-                <w:color w:val="1F3864" w:themeColor="accent1" w:themeShade="80"/>
-                <w:lang w:val="en-US"/>
-              </w:rPr>
-            </w:pPr>
-            <w:r>
-              <w:rPr>
-                <w:b/>
-                <w:bCs/>
-                <w:i/>
-                <w:iCs/>
-                <w:color w:val="1F3864" w:themeColor="accent1" w:themeShade="80"/>
-                <w:lang w:val="en-US"/>
-              </w:rPr>
-              <w:t>Cliente</w:t>
-            </w:r>
-          </w:p>
-        </w:tc>
-        <w:tc>
-          <w:tcPr>
-            <w:tcW w:w="3118" w:type="dxa"/>
-          </w:tcPr>
-          <w:p>
-            <w:pPr>
-              <w:cnfStyle w:val="000000000000" w:firstRow="0" w:lastRow="0" w:firstColumn="0" w:lastColumn="0" w:oddVBand="0" w:evenVBand="0" w:oddHBand="0" w:evenHBand="0" w:firstRowFirstColumn="0" w:firstRowLastColumn="0" w:lastRowFirstColumn="0" w:lastRowLastColumn="0"/>
-              <w:rPr>
-                <w:b/>
-                <w:bCs/>
-                <w:i/>
-                <w:iCs/>
-                <w:color w:val="1F3864" w:themeColor="accent1" w:themeShade="80"/>
-                <w:lang w:val="en-US"/>
-              </w:rPr>
-            </w:pPr>
-            <w:r>
-              <w:rPr>
-                <w:b/>
-                <w:bCs/>
-                <w:i/>
-                <w:iCs/>
-                <w:color w:val="1F3864" w:themeColor="accent1" w:themeShade="80"/>
-                <w:lang w:val="en-US"/>
-              </w:rPr>
-              <w:t>System</w:t>
-            </w:r>
-          </w:p>
-        </w:tc>
-      </w:tr>
-      <w:tr>
-        <w:trPr>
-          <w:cnfStyle w:val="000000100000" w:firstRow="0" w:lastRow="0" w:firstColumn="0" w:lastColumn="0" w:oddVBand="0" w:evenVBand="0" w:oddHBand="1" w:evenHBand="0" w:firstRowFirstColumn="0" w:firstRowLastColumn="0" w:lastRowFirstColumn="0" w:lastRowLastColumn="0"/>
-          <w:trHeight w:val="436"/>
-        </w:trPr>
-        <w:tc>
-          <w:tcPr>
-            <w:cnfStyle w:val="001000000000" w:firstRow="0" w:lastRow="0" w:firstColumn="1" w:lastColumn="0" w:oddVBand="0" w:evenVBand="0" w:oddHBand="0" w:evenHBand="0" w:firstRowFirstColumn="0" w:firstRowLastColumn="0" w:lastRowFirstColumn="0" w:lastRowLastColumn="0"/>
-            <w:tcW w:w="2263" w:type="dxa"/>
-            <w:vMerge/>
-          </w:tcPr>
-          <w:p>
-            <w:pPr>
-              <w:rPr>
-                <w:color w:val="1F3864" w:themeColor="accent1" w:themeShade="80"/>
-                <w:lang w:val="en-US"/>
-              </w:rPr>
-            </w:pPr>
-          </w:p>
-        </w:tc>
-        <w:tc>
-          <w:tcPr>
-            <w:tcW w:w="851" w:type="dxa"/>
-          </w:tcPr>
-          <w:p>
-            <w:pPr>
-              <w:cnfStyle w:val="000000100000" w:firstRow="0" w:lastRow="0" w:firstColumn="0" w:lastColumn="0" w:oddVBand="0" w:evenVBand="0" w:oddHBand="1" w:evenHBand="0" w:firstRowFirstColumn="0" w:firstRowLastColumn="0" w:lastRowFirstColumn="0" w:lastRowLastColumn="0"/>
-              <w:rPr>
-                <w:lang w:val="en-US"/>
-              </w:rPr>
-            </w:pPr>
-            <w:r>
-              <w:rPr>
-                <w:lang w:val="en-US"/>
-              </w:rPr>
-              <w:t>1e</w:t>
-            </w:r>
-          </w:p>
-        </w:tc>
-        <w:tc>
-          <w:tcPr>
-            <w:tcW w:w="3260" w:type="dxa"/>
-          </w:tcPr>
-          <w:p>
-            <w:pPr>
-              <w:cnfStyle w:val="000000100000" w:firstRow="0" w:lastRow="0" w:firstColumn="0" w:lastColumn="0" w:oddVBand="0" w:evenVBand="0" w:oddHBand="1" w:evenHBand="0" w:firstRowFirstColumn="0" w:firstRowLastColumn="0" w:lastRowFirstColumn="0" w:lastRowLastColumn="0"/>
-            </w:pPr>
-            <w:r>
-              <w:t>Non Inserisce Il Numero Di Stelle</w:t>
-            </w:r>
-          </w:p>
-        </w:tc>
-        <w:tc>
-          <w:tcPr>
-            <w:tcW w:w="3118" w:type="dxa"/>
-          </w:tcPr>
-          <w:p>
-            <w:pPr>
-              <w:cnfStyle w:val="000000100000" w:firstRow="0" w:lastRow="0" w:firstColumn="0" w:lastColumn="0" w:oddVBand="0" w:evenVBand="0" w:oddHBand="1" w:evenHBand="0" w:firstRowFirstColumn="0" w:firstRowLastColumn="0" w:lastRowFirstColumn="0" w:lastRowLastColumn="0"/>
-            </w:pPr>
-          </w:p>
-        </w:tc>
-      </w:tr>
-      <w:tr>
-        <w:trPr>
-          <w:trHeight w:val="431"/>
-        </w:trPr>
-        <w:tc>
-          <w:tcPr>
-            <w:cnfStyle w:val="001000000000" w:firstRow="0" w:lastRow="0" w:firstColumn="1" w:lastColumn="0" w:oddVBand="0" w:evenVBand="0" w:oddHBand="0" w:evenHBand="0" w:firstRowFirstColumn="0" w:firstRowLastColumn="0" w:lastRowFirstColumn="0" w:lastRowLastColumn="0"/>
-            <w:tcW w:w="2263" w:type="dxa"/>
-            <w:vMerge/>
-          </w:tcPr>
-          <w:p>
-            <w:pPr>
-              <w:rPr>
-                <w:color w:val="1F3864" w:themeColor="accent1" w:themeShade="80"/>
-              </w:rPr>
-            </w:pPr>
-          </w:p>
-        </w:tc>
-        <w:tc>
-          <w:tcPr>
-            <w:tcW w:w="851" w:type="dxa"/>
-          </w:tcPr>
-          <w:p>
-            <w:pPr>
-              <w:cnfStyle w:val="000000000000" w:firstRow="0" w:lastRow="0" w:firstColumn="0" w:lastColumn="0" w:oddVBand="0" w:evenVBand="0" w:oddHBand="0" w:evenHBand="0" w:firstRowFirstColumn="0" w:firstRowLastColumn="0" w:lastRowFirstColumn="0" w:lastRowLastColumn="0"/>
-              <w:rPr>
-                <w:lang w:val="en-US"/>
-              </w:rPr>
-            </w:pPr>
-            <w:r>
-              <w:rPr>
-                <w:lang w:val="en-US"/>
-              </w:rPr>
-              <w:t>2e</w:t>
-            </w:r>
-          </w:p>
-        </w:tc>
-        <w:tc>
-          <w:tcPr>
-            <w:tcW w:w="3260" w:type="dxa"/>
-          </w:tcPr>
-          <w:p>
-            <w:pPr>
-              <w:cnfStyle w:val="000000000000" w:firstRow="0" w:lastRow="0" w:firstColumn="0" w:lastColumn="0" w:oddVBand="0" w:evenVBand="0" w:oddHBand="0" w:evenHBand="0" w:firstRowFirstColumn="0" w:firstRowLastColumn="0" w:lastRowFirstColumn="0" w:lastRowLastColumn="0"/>
-              <w:rPr>
-                <w:lang w:val="en-US"/>
-              </w:rPr>
-            </w:pPr>
-            <w:r>
-              <w:rPr>
-                <w:lang w:val="en-US"/>
-              </w:rPr>
-              <w:t>Clicca Invia Valutazione</w:t>
-            </w:r>
-          </w:p>
-        </w:tc>
-        <w:tc>
-          <w:tcPr>
-            <w:tcW w:w="3118" w:type="dxa"/>
-          </w:tcPr>
-          <w:p>
-            <w:pPr>
-              <w:cnfStyle w:val="000000000000" w:firstRow="0" w:lastRow="0" w:firstColumn="0" w:lastColumn="0" w:oddVBand="0" w:evenVBand="0" w:oddHBand="0" w:evenHBand="0" w:firstRowFirstColumn="0" w:firstRowLastColumn="0" w:lastRowFirstColumn="0" w:lastRowLastColumn="0"/>
-            </w:pPr>
-          </w:p>
-        </w:tc>
-      </w:tr>
-      <w:tr>
-        <w:trPr>
-          <w:cnfStyle w:val="000000100000" w:firstRow="0" w:lastRow="0" w:firstColumn="0" w:lastColumn="0" w:oddVBand="0" w:evenVBand="0" w:oddHBand="1" w:evenHBand="0" w:firstRowFirstColumn="0" w:firstRowLastColumn="0" w:lastRowFirstColumn="0" w:lastRowLastColumn="0"/>
-          <w:trHeight w:val="431"/>
-        </w:trPr>
-        <w:tc>
-          <w:tcPr>
-            <w:cnfStyle w:val="001000000000" w:firstRow="0" w:lastRow="0" w:firstColumn="1" w:lastColumn="0" w:oddVBand="0" w:evenVBand="0" w:oddHBand="0" w:evenHBand="0" w:firstRowFirstColumn="0" w:firstRowLastColumn="0" w:lastRowFirstColumn="0" w:lastRowLastColumn="0"/>
-            <w:tcW w:w="2263" w:type="dxa"/>
-            <w:vMerge/>
-          </w:tcPr>
-          <w:p>
-            <w:pPr>
-              <w:rPr>
-                <w:color w:val="1F3864" w:themeColor="accent1" w:themeShade="80"/>
-              </w:rPr>
-            </w:pPr>
-          </w:p>
-        </w:tc>
-        <w:tc>
-          <w:tcPr>
-            <w:tcW w:w="851" w:type="dxa"/>
-          </w:tcPr>
-          <w:p>
-            <w:pPr>
-              <w:cnfStyle w:val="000000100000" w:firstRow="0" w:lastRow="0" w:firstColumn="0" w:lastColumn="0" w:oddVBand="0" w:evenVBand="0" w:oddHBand="1" w:evenHBand="0" w:firstRowFirstColumn="0" w:firstRowLastColumn="0" w:lastRowFirstColumn="0" w:lastRowLastColumn="0"/>
-              <w:rPr>
-                <w:lang w:val="en-US"/>
-              </w:rPr>
-            </w:pPr>
-            <w:r>
-              <w:rPr>
-                <w:lang w:val="en-US"/>
-              </w:rPr>
-              <w:t>3e</w:t>
-            </w:r>
-          </w:p>
-        </w:tc>
-        <w:tc>
-          <w:tcPr>
-            <w:tcW w:w="3260" w:type="dxa"/>
-          </w:tcPr>
-          <w:p>
-            <w:pPr>
-              <w:cnfStyle w:val="000000100000" w:firstRow="0" w:lastRow="0" w:firstColumn="0" w:lastColumn="0" w:oddVBand="0" w:evenVBand="0" w:oddHBand="1" w:evenHBand="0" w:firstRowFirstColumn="0" w:firstRowLastColumn="0" w:lastRowFirstColumn="0" w:lastRowLastColumn="0"/>
-              <w:rPr>
-                <w:lang w:val="en-US"/>
-              </w:rPr>
-            </w:pPr>
-          </w:p>
-        </w:tc>
-        <w:tc>
-          <w:tcPr>
-            <w:tcW w:w="3118" w:type="dxa"/>
-          </w:tcPr>
-          <w:p>
-            <w:pPr>
-              <w:cnfStyle w:val="000000100000" w:firstRow="0" w:lastRow="0" w:firstColumn="0" w:lastColumn="0" w:oddVBand="0" w:evenVBand="0" w:oddHBand="1" w:evenHBand="0" w:firstRowFirstColumn="0" w:firstRowLastColumn="0" w:lastRowFirstColumn="0" w:lastRowLastColumn="0"/>
             </w:pPr>
             <w:r>
               <w:t>Mostra Un Messaggio Di Errore (Relativo Alle Stelle)</w:t>

</xml_diff>